<commit_message>
Finish next lecture in Coursera Duke Stats W/ R - Inference
</commit_message>
<xml_diff>
--- a/Stats/Coursera/DukeStatsWithR/Course2_Inference/week3/Week3_InferenceForComparingMeans.docx
+++ b/Stats/Coursera/DukeStatsWithR/Course2_Inference/week3/Week3_InferenceForComparingMeans.docx
@@ -250,78 +250,26 @@
         <w:rPr>
           <w:u w:val="single"/>
         </w:rPr>
-        <w:t>Acceptability</w:t>
-      </w:r>
-      <w:r>
-        <w:rPr>
-          <w:u w:val="single"/>
-        </w:rPr>
-        <w:t xml:space="preserve"> of Workplace Bullying </w:t>
-      </w:r>
-      <w:r>
-        <w:t xml:space="preserve">= study that </w:t>
-      </w:r>
-      <w:r>
-        <w:t>explores relationship</w:t>
-      </w:r>
-      <w:r>
-        <w:t xml:space="preserve"> </w:t>
-      </w:r>
-      <w:r>
-        <w:t xml:space="preserve">between culture </w:t>
-      </w:r>
-      <w:r>
-        <w:t xml:space="preserve">+ </w:t>
-      </w:r>
-      <w:r>
-        <w:t>acceptability of workplace</w:t>
-      </w:r>
-      <w:r>
-        <w:t xml:space="preserve"> </w:t>
-      </w:r>
-      <w:r>
-        <w:t xml:space="preserve">bullying across the globe. </w:t>
-      </w:r>
-    </w:p>
-    <w:p>
-      <w:pPr>
-        <w:pStyle w:val="ListBullet"/>
-      </w:pPr>
-      <w:r>
-        <w:t>R</w:t>
-      </w:r>
-      <w:r>
-        <w:t>esearchers</w:t>
-      </w:r>
-      <w:r>
-        <w:t xml:space="preserve"> </w:t>
-      </w:r>
-      <w:r>
-        <w:t xml:space="preserve">collected data using a survey from 1484 alumni </w:t>
-      </w:r>
+        <w:t xml:space="preserve">Acceptability of Workplace Bullying </w:t>
+      </w:r>
+      <w:r>
+        <w:t xml:space="preserve">= study that explores relationship between culture </w:t>
+      </w:r>
+      <w:proofErr w:type="gramStart"/>
       <w:r>
         <w:t>+</w:t>
       </w:r>
-      <w:r>
-        <w:t xml:space="preserve"> current MBA students</w:t>
-      </w:r>
-      <w:r>
-        <w:t xml:space="preserve"> </w:t>
-      </w:r>
-      <w:r>
-        <w:t>from 14 counties on 6 continents</w:t>
-      </w:r>
-      <w:r>
-        <w:t xml:space="preserve"> + </w:t>
-      </w:r>
-      <w:r>
-        <w:t>asked some questions on</w:t>
-      </w:r>
-      <w:r>
-        <w:t xml:space="preserve"> </w:t>
-      </w:r>
-      <w:r>
-        <w:t xml:space="preserve">acceptability of </w:t>
+      <w:proofErr w:type="gramEnd"/>
+      <w:r>
+        <w:t xml:space="preserve"> acceptability of workplace bullying across the globe. </w:t>
+      </w:r>
+    </w:p>
+    <w:p>
+      <w:pPr>
+        <w:pStyle w:val="ListBullet"/>
+      </w:pPr>
+      <w:r>
+        <w:t xml:space="preserve">Researchers collected data using a survey from 1484 alumni + current MBA students from 14 counties on 6 continents + asked some questions on acceptability of </w:t>
       </w:r>
       <w:r>
         <w:rPr>
@@ -338,40 +286,10 @@
         <w:rPr>
           <w:b/>
         </w:rPr>
-        <w:t xml:space="preserve">Work </w:t>
-      </w:r>
-      <w:r>
-        <w:rPr>
-          <w:b/>
-        </w:rPr>
-        <w:t>related bullying</w:t>
-      </w:r>
-      <w:r>
-        <w:t xml:space="preserve"> </w:t>
-      </w:r>
-      <w:r>
-        <w:t xml:space="preserve">= </w:t>
-      </w:r>
-      <w:r>
-        <w:t xml:space="preserve">giving tasks </w:t>
-      </w:r>
-      <w:r>
-        <w:t>w/ unreasonable deadlines o</w:t>
-      </w:r>
-      <w:r>
-        <w:t>r exposing workers to an unreasonable</w:t>
-      </w:r>
-      <w:r>
-        <w:t xml:space="preserve"> </w:t>
-      </w:r>
-      <w:r>
-        <w:t xml:space="preserve">workload, so on </w:t>
-      </w:r>
-      <w:r>
-        <w:t xml:space="preserve">+ </w:t>
-      </w:r>
-      <w:r>
-        <w:t xml:space="preserve">so forth. </w:t>
+        <w:t>Work related bullying</w:t>
+      </w:r>
+      <w:r>
+        <w:t xml:space="preserve"> = giving tasks w/ unreasonable deadlines or exposing workers to an unreasonable workload, so on + so forth. </w:t>
       </w:r>
     </w:p>
     <w:p>
@@ -429,167 +347,47 @@
         <w:pStyle w:val="ListBullet"/>
       </w:pPr>
       <w:r>
-        <w:t>See</w:t>
-      </w:r>
-      <w:r>
-        <w:t xml:space="preserve"> a geographic</w:t>
-      </w:r>
-      <w:r>
-        <w:t xml:space="preserve"> </w:t>
-      </w:r>
-      <w:r>
-        <w:t xml:space="preserve">distribution of countries included in </w:t>
-      </w:r>
-      <w:r>
-        <w:t>the study w/ s</w:t>
-      </w:r>
-      <w:r>
-        <w:t xml:space="preserve">izes of circles </w:t>
-      </w:r>
-      <w:r>
-        <w:t xml:space="preserve">= </w:t>
-      </w:r>
-      <w:r>
-        <w:t xml:space="preserve">how large sample sizes </w:t>
-      </w:r>
-      <w:r>
-        <w:t xml:space="preserve">(SS) </w:t>
-      </w:r>
-      <w:r>
-        <w:t xml:space="preserve">are from each country. </w:t>
-      </w:r>
-    </w:p>
-    <w:p>
-      <w:pPr>
-        <w:pStyle w:val="ListBullet"/>
-      </w:pPr>
-      <w:r>
-        <w:t xml:space="preserve">SS’s are </w:t>
-      </w:r>
-      <w:r>
-        <w:t>somewhat consistent across globe</w:t>
-      </w:r>
-      <w:r>
-        <w:t xml:space="preserve"> + </w:t>
-      </w:r>
-      <w:r>
-        <w:t>it seems like a pretty even</w:t>
-      </w:r>
-      <w:r>
-        <w:t xml:space="preserve"> </w:t>
-      </w:r>
-      <w:r>
-        <w:t xml:space="preserve">geographic distribution </w:t>
-      </w:r>
-    </w:p>
-    <w:p>
-      <w:pPr>
-        <w:pStyle w:val="ListBullet"/>
-      </w:pPr>
-      <w:r>
-        <w:t xml:space="preserve">Study </w:t>
-      </w:r>
-      <w:r>
-        <w:t xml:space="preserve">further categorizes 14 countries into 6 continents </w:t>
-      </w:r>
-      <w:r>
-        <w:t>+</w:t>
-      </w:r>
-      <w:r>
-        <w:t xml:space="preserve"> those are the 6</w:t>
-      </w:r>
-      <w:r>
-        <w:t xml:space="preserve"> </w:t>
-      </w:r>
-      <w:r>
-        <w:t xml:space="preserve">groups we're considering. </w:t>
-      </w:r>
-    </w:p>
-    <w:p>
-      <w:pPr>
-        <w:pStyle w:val="ListBullet"/>
-      </w:pPr>
-      <w:r>
-        <w:t xml:space="preserve">We calculate </w:t>
-      </w:r>
-      <w:r>
-        <w:t>mean acceptability</w:t>
-      </w:r>
-      <w:r>
-        <w:t xml:space="preserve"> </w:t>
-      </w:r>
-      <w:r>
-        <w:t>of work related</w:t>
-      </w:r>
-      <w:r>
-        <w:t xml:space="preserve"> bullying score for each group (</w:t>
-      </w:r>
-      <w:r>
-        <w:t xml:space="preserve">low score </w:t>
-      </w:r>
-      <w:r>
-        <w:t xml:space="preserve">= </w:t>
-      </w:r>
-      <w:r>
-        <w:t>bullying is</w:t>
-      </w:r>
-      <w:r>
-        <w:t xml:space="preserve"> unacceptable in the workplace, </w:t>
-      </w:r>
-      <w:r>
-        <w:t xml:space="preserve">high score </w:t>
-      </w:r>
-      <w:r>
-        <w:t>= is actually acceptable)</w:t>
-      </w:r>
-    </w:p>
-    <w:p>
-      <w:pPr>
-        <w:pStyle w:val="ListBullet"/>
-      </w:pPr>
-      <w:r>
-        <w:t xml:space="preserve">Can </w:t>
-      </w:r>
-      <w:r>
-        <w:t>see that the average</w:t>
-      </w:r>
-      <w:r>
-        <w:t xml:space="preserve"> </w:t>
-      </w:r>
-      <w:r>
-        <w:t xml:space="preserve">acceptability is higher in Asia </w:t>
-      </w:r>
-      <w:r>
-        <w:t>+</w:t>
-      </w:r>
-      <w:r>
-        <w:t xml:space="preserve"> lowest in Anglo countries. </w:t>
-      </w:r>
-    </w:p>
-    <w:p>
-      <w:pPr>
-        <w:pStyle w:val="ListBullet"/>
-      </w:pPr>
-      <w:r>
-        <w:t>But just looking at sample</w:t>
-      </w:r>
-      <w:r>
-        <w:t xml:space="preserve"> </w:t>
-      </w:r>
-      <w:r>
-        <w:t>statistics</w:t>
-      </w:r>
-      <w:r>
-        <w:t xml:space="preserve"> = </w:t>
-      </w:r>
-      <w:r>
-        <w:t>not possible to determine if differences we're observing</w:t>
-      </w:r>
-      <w:r>
-        <w:t xml:space="preserve"> </w:t>
-      </w:r>
-      <w:r>
-        <w:t xml:space="preserve">are </w:t>
+        <w:t xml:space="preserve">See a geographic distribution of countries included in the study w/ sizes of circles = how large sample sizes (SS) are from each country. </w:t>
+      </w:r>
+    </w:p>
+    <w:p>
+      <w:pPr>
+        <w:pStyle w:val="ListBullet"/>
+      </w:pPr>
+      <w:r>
+        <w:t xml:space="preserve">SS’s are somewhat consistent across globe + it seems like a pretty even geographic distribution </w:t>
+      </w:r>
+    </w:p>
+    <w:p>
+      <w:pPr>
+        <w:pStyle w:val="ListBullet"/>
+      </w:pPr>
+      <w:r>
+        <w:t xml:space="preserve">Study further categorizes 14 countries into 6 continents + those are the 6 groups we're considering. </w:t>
+      </w:r>
+    </w:p>
+    <w:p>
+      <w:pPr>
+        <w:pStyle w:val="ListBullet"/>
+      </w:pPr>
+      <w:r>
+        <w:t>We calculate mean acceptability of work related bullying score for each group (low score = bullying is unacceptable in the workplace, high score = is actually acceptable)</w:t>
+      </w:r>
+    </w:p>
+    <w:p>
+      <w:pPr>
+        <w:pStyle w:val="ListBullet"/>
+      </w:pPr>
+      <w:r>
+        <w:t xml:space="preserve">Can see that the average acceptability is higher in Asia + lowest in Anglo countries. </w:t>
+      </w:r>
+    </w:p>
+    <w:p>
+      <w:pPr>
+        <w:pStyle w:val="ListBullet"/>
+      </w:pPr>
+      <w:r>
+        <w:t xml:space="preserve">But just looking at sample statistics = not possible to determine if differences we're observing are </w:t>
       </w:r>
       <w:r>
         <w:rPr>
@@ -606,48 +404,18 @@
         <w:pStyle w:val="ListBullet"/>
       </w:pPr>
       <w:r>
-        <w:t xml:space="preserve">Want to compare </w:t>
-      </w:r>
-      <w:r>
-        <w:t>many means to each other</w:t>
-      </w:r>
-    </w:p>
-    <w:p>
-      <w:pPr>
-        <w:pStyle w:val="ListBullet"/>
-      </w:pPr>
-      <w:r>
-        <w:t xml:space="preserve">Look </w:t>
-      </w:r>
-      <w:r>
-        <w:t>at distribution of</w:t>
-      </w:r>
-      <w:r>
-        <w:t xml:space="preserve"> inflation-</w:t>
-      </w:r>
-      <w:r>
-        <w:t>adjusted total family income in the US</w:t>
-      </w:r>
-      <w:r>
-        <w:t xml:space="preserve"> from a</w:t>
-      </w:r>
-      <w:r>
-        <w:t xml:space="preserve"> random</w:t>
-      </w:r>
-      <w:r>
-        <w:t xml:space="preserve"> sample of Americans</w:t>
-      </w:r>
-      <w:r>
-        <w:t xml:space="preserve"> </w:t>
-      </w:r>
-      <w:r>
-        <w:t>collected as part of</w:t>
-      </w:r>
-      <w:r>
-        <w:t xml:space="preserve"> </w:t>
-      </w:r>
-      <w:r>
-        <w:t xml:space="preserve">the </w:t>
+        <w:t>Want to compare many means to each other</w:t>
+      </w:r>
+    </w:p>
+    <w:p>
+      <w:pPr>
+        <w:pStyle w:val="ListBullet"/>
+      </w:pPr>
+      <w:r>
+        <w:t>Look at distribution of inflation-adjusted total family income in the US from a random sample of Americans</w:t>
+      </w:r>
+      <w:r>
+        <w:t xml:space="preserve"> collected as part of the </w:t>
       </w:r>
       <w:r>
         <w:rPr>
@@ -937,73 +705,13 @@
         <w:t>t-distribution</w:t>
       </w:r>
       <w:r>
-        <w:t xml:space="preserve"> </w:t>
-      </w:r>
-      <w:r>
-        <w:t xml:space="preserve">= </w:t>
-      </w:r>
-      <w:r>
-        <w:t>useful for describing the distribution</w:t>
-      </w:r>
-      <w:r>
-        <w:t xml:space="preserve"> </w:t>
-      </w:r>
-      <w:r>
-        <w:t xml:space="preserve">of </w:t>
-      </w:r>
-      <w:r>
-        <w:t>a</w:t>
-      </w:r>
-      <w:r>
-        <w:t xml:space="preserve"> sample mean when </w:t>
+        <w:t xml:space="preserve"> = useful for describing the distribution of a sample mean when </w:t>
       </w:r>
       <w:r>
         <w:rPr>
           <w:i/>
         </w:rPr>
-        <w:t>population</w:t>
-      </w:r>
-      <w:r>
-        <w:rPr>
-          <w:i/>
-        </w:rPr>
-        <w:t xml:space="preserve"> SD</w:t>
-      </w:r>
-      <w:r>
-        <w:rPr>
-          <w:i/>
-        </w:rPr>
-        <w:t>,</w:t>
-      </w:r>
-      <w:r>
-        <w:rPr>
-          <w:i/>
-        </w:rPr>
-        <w:t xml:space="preserve"> </w:t>
-      </w:r>
-      <w:r>
-        <w:rPr>
-          <w:i/>
-        </w:rPr>
-        <w:t>sigma, is unknown</w:t>
-      </w:r>
-      <w:r>
-        <w:rPr>
-          <w:i/>
-        </w:rPr>
-        <w:t xml:space="preserve"> (</w:t>
-      </w:r>
-      <w:r>
-        <w:rPr>
-          <w:i/>
-        </w:rPr>
-        <w:t>almost always</w:t>
-      </w:r>
-      <w:r>
-        <w:rPr>
-          <w:i/>
-        </w:rPr>
-        <w:t>)</w:t>
+        <w:t>population SD, sigma, is unknown (almost always)</w:t>
       </w:r>
     </w:p>
     <w:p>
@@ -1017,13 +725,7 @@
         <w:rPr>
           <w:u w:val="single"/>
         </w:rPr>
-        <w:t>w</w:t>
-      </w:r>
-      <w:r>
-        <w:rPr>
-          <w:u w:val="single"/>
-        </w:rPr>
-        <w:t>hat purpose does a large sample serve?</w:t>
+        <w:t>what purpose does a large sample serve?</w:t>
       </w:r>
       <w:r>
         <w:t xml:space="preserve"> </w:t>
@@ -1039,13 +741,7 @@
         <w:ind w:left="720"/>
       </w:pPr>
       <w:r>
-        <w:t>As long as observations</w:t>
-      </w:r>
-      <w:r>
-        <w:t xml:space="preserve"> are independent + </w:t>
-      </w:r>
-      <w:r>
-        <w:t xml:space="preserve">the populations distribution is </w:t>
+        <w:t xml:space="preserve">As long as observations are independent + the populations distribution is </w:t>
       </w:r>
       <w:r>
         <w:rPr>
@@ -1054,34 +750,13 @@
         <w:t>not</w:t>
       </w:r>
       <w:r>
-        <w:t xml:space="preserve"> </w:t>
-      </w:r>
-      <w:r>
-        <w:t xml:space="preserve">extremely skewed, a large sample </w:t>
-      </w:r>
-      <w:r>
-        <w:t xml:space="preserve">ensures </w:t>
-      </w:r>
-      <w:r>
-        <w:t xml:space="preserve">you have a </w:t>
+        <w:t xml:space="preserve"> extremely skewed, a large sample ensures you have a </w:t>
       </w:r>
       <w:r>
         <w:t xml:space="preserve">nearly normal </w:t>
       </w:r>
       <w:r>
-        <w:t>sampling distribution</w:t>
-      </w:r>
-      <w:r>
-        <w:t xml:space="preserve"> </w:t>
-      </w:r>
-      <w:r>
-        <w:t xml:space="preserve">of the mean </w:t>
-      </w:r>
-      <w:r>
-        <w:t xml:space="preserve">+ </w:t>
-      </w:r>
-      <w:r>
-        <w:t>that the estimate of</w:t>
+        <w:t>sampling distribution of the mean + that the estimate of</w:t>
       </w:r>
       <w:r>
         <w:t xml:space="preserve"> </w:t>
@@ -1099,7 +774,15 @@
         <w:t xml:space="preserve"> </w:t>
       </w:r>
       <w:r>
-        <w:t xml:space="preserve">(SE = S / sqrt(n), </w:t>
+        <w:t xml:space="preserve">(SE = S / </w:t>
+      </w:r>
+      <w:proofErr w:type="spellStart"/>
+      <w:r>
+        <w:t>sqrt</w:t>
+      </w:r>
+      <w:proofErr w:type="spellEnd"/>
+      <w:r>
+        <w:t xml:space="preserve">(n), </w:t>
       </w:r>
       <w:r>
         <w:rPr>
@@ -1611,11 +1294,16 @@
       <w:pPr>
         <w:pStyle w:val="ListBullet"/>
       </w:pPr>
+      <w:proofErr w:type="gramStart"/>
       <w:r>
         <w:t>t-</w:t>
       </w:r>
       <w:r>
-        <w:t xml:space="preserve">distribution </w:t>
+        <w:t>distribution</w:t>
+      </w:r>
+      <w:proofErr w:type="gramEnd"/>
+      <w:r>
+        <w:t xml:space="preserve"> </w:t>
       </w:r>
       <w:r>
         <w:t>(</w:t>
@@ -1706,22 +1394,15 @@
       </w:pPr>
       <w:r>
         <w:lastRenderedPageBreak/>
-        <w:t xml:space="preserve">As dF increases, </w:t>
-      </w:r>
-      <w:r>
-        <w:t>the shape of the t distribution</w:t>
-      </w:r>
-      <w:r>
-        <w:t xml:space="preserve"> </w:t>
-      </w:r>
-      <w:r>
-        <w:t>increases</w:t>
-      </w:r>
-      <w:r>
-        <w:t xml:space="preserve"> + </w:t>
-      </w:r>
-      <w:r>
-        <w:t>approaches the normal distribution</w:t>
+        <w:t xml:space="preserve">As </w:t>
+      </w:r>
+      <w:proofErr w:type="spellStart"/>
+      <w:r>
+        <w:t>dF</w:t>
+      </w:r>
+      <w:proofErr w:type="spellEnd"/>
+      <w:r>
+        <w:t xml:space="preserve"> increases, the shape of the t distribution increases + approaches the normal distribution</w:t>
       </w:r>
     </w:p>
     <w:p>
@@ -2002,8 +1683,13 @@
       <w:r>
         <w:t xml:space="preserve">50 </w:t>
       </w:r>
-      <w:r>
-        <w:t xml:space="preserve">dF </w:t>
+      <w:proofErr w:type="spellStart"/>
+      <w:r>
+        <w:t>dF</w:t>
+      </w:r>
+      <w:proofErr w:type="spellEnd"/>
+      <w:r>
+        <w:t xml:space="preserve"> </w:t>
       </w:r>
       <w:r>
         <w:t xml:space="preserve">freedom </w:t>
@@ -2081,13 +1767,15 @@
         <w:ind w:left="720"/>
       </w:pPr>
       <w:r>
-        <w:t xml:space="preserve">probability the absolute value of t w/ </w:t>
-      </w:r>
-      <w:r>
-        <w:t>10</w:t>
-      </w:r>
-      <w:r>
-        <w:t xml:space="preserve"> dF freedom &gt; 2</w:t>
+        <w:t xml:space="preserve">probability the absolute value of t w/ 10 </w:t>
+      </w:r>
+      <w:proofErr w:type="spellStart"/>
+      <w:r>
+        <w:t>dF</w:t>
+      </w:r>
+      <w:proofErr w:type="spellEnd"/>
+      <w:r>
+        <w:t xml:space="preserve"> freedom &gt; 2</w:t>
       </w:r>
     </w:p>
     <w:p>
@@ -2121,7 +1809,27 @@
           <w:color w:val="0000FF"/>
           <w:sz w:val="18"/>
         </w:rPr>
-        <w:t>(pnorm(2,0,lower.tail = F)*2) # only 1-sided hypothesis</w:t>
+        <w:t>(</w:t>
+      </w:r>
+      <w:proofErr w:type="spellStart"/>
+      <w:r>
+        <w:rPr>
+          <w:rStyle w:val="gghfmyibcob"/>
+          <w:rFonts w:ascii="Lucida Console" w:hAnsi="Lucida Console"/>
+          <w:color w:val="0000FF"/>
+          <w:sz w:val="18"/>
+        </w:rPr>
+        <w:t>pnorm</w:t>
+      </w:r>
+      <w:proofErr w:type="spellEnd"/>
+      <w:r>
+        <w:rPr>
+          <w:rStyle w:val="gghfmyibcob"/>
+          <w:rFonts w:ascii="Lucida Console" w:hAnsi="Lucida Console"/>
+          <w:color w:val="0000FF"/>
+          <w:sz w:val="18"/>
+        </w:rPr>
+        <w:t>(2,0,lower.tail = F)*2) # only 1-sided hypothesis</w:t>
       </w:r>
     </w:p>
     <w:p>
@@ -2161,14 +1869,45 @@
         </w:rPr>
         <w:t xml:space="preserve">&gt; </w:t>
       </w:r>
-      <w:r>
-        <w:rPr>
-          <w:rStyle w:val="gghfmyibcob"/>
-          <w:rFonts w:ascii="Lucida Console" w:hAnsi="Lucida Console"/>
-          <w:color w:val="0000FF"/>
-          <w:sz w:val="18"/>
-        </w:rPr>
-        <w:t>pt(2, 50, lower.tail = F)*2</w:t>
+      <w:proofErr w:type="spellStart"/>
+      <w:r>
+        <w:rPr>
+          <w:rStyle w:val="gghfmyibcob"/>
+          <w:rFonts w:ascii="Lucida Console" w:hAnsi="Lucida Console"/>
+          <w:color w:val="0000FF"/>
+          <w:sz w:val="18"/>
+        </w:rPr>
+        <w:t>pt</w:t>
+      </w:r>
+      <w:proofErr w:type="spellEnd"/>
+      <w:r>
+        <w:rPr>
+          <w:rStyle w:val="gghfmyibcob"/>
+          <w:rFonts w:ascii="Lucida Console" w:hAnsi="Lucida Console"/>
+          <w:color w:val="0000FF"/>
+          <w:sz w:val="18"/>
+        </w:rPr>
+        <w:t xml:space="preserve">(2, 50, </w:t>
+      </w:r>
+      <w:proofErr w:type="spellStart"/>
+      <w:r>
+        <w:rPr>
+          <w:rStyle w:val="gghfmyibcob"/>
+          <w:rFonts w:ascii="Lucida Console" w:hAnsi="Lucida Console"/>
+          <w:color w:val="0000FF"/>
+          <w:sz w:val="18"/>
+        </w:rPr>
+        <w:t>lower.tail</w:t>
+      </w:r>
+      <w:proofErr w:type="spellEnd"/>
+      <w:r>
+        <w:rPr>
+          <w:rStyle w:val="gghfmyibcob"/>
+          <w:rFonts w:ascii="Lucida Console" w:hAnsi="Lucida Console"/>
+          <w:color w:val="0000FF"/>
+          <w:sz w:val="18"/>
+        </w:rPr>
+        <w:t xml:space="preserve"> = F)*2</w:t>
       </w:r>
     </w:p>
     <w:p>
@@ -2208,14 +1947,45 @@
         </w:rPr>
         <w:t xml:space="preserve">&gt; </w:t>
       </w:r>
-      <w:r>
-        <w:rPr>
-          <w:rStyle w:val="gghfmyibcob"/>
-          <w:rFonts w:ascii="Lucida Console" w:hAnsi="Lucida Console"/>
-          <w:color w:val="0000FF"/>
-          <w:sz w:val="18"/>
-        </w:rPr>
-        <w:t>pt(2, 10, lower.tail = F)*2</w:t>
+      <w:proofErr w:type="spellStart"/>
+      <w:r>
+        <w:rPr>
+          <w:rStyle w:val="gghfmyibcob"/>
+          <w:rFonts w:ascii="Lucida Console" w:hAnsi="Lucida Console"/>
+          <w:color w:val="0000FF"/>
+          <w:sz w:val="18"/>
+        </w:rPr>
+        <w:t>pt</w:t>
+      </w:r>
+      <w:proofErr w:type="spellEnd"/>
+      <w:r>
+        <w:rPr>
+          <w:rStyle w:val="gghfmyibcob"/>
+          <w:rFonts w:ascii="Lucida Console" w:hAnsi="Lucida Console"/>
+          <w:color w:val="0000FF"/>
+          <w:sz w:val="18"/>
+        </w:rPr>
+        <w:t xml:space="preserve">(2, 10, </w:t>
+      </w:r>
+      <w:proofErr w:type="spellStart"/>
+      <w:r>
+        <w:rPr>
+          <w:rStyle w:val="gghfmyibcob"/>
+          <w:rFonts w:ascii="Lucida Console" w:hAnsi="Lucida Console"/>
+          <w:color w:val="0000FF"/>
+          <w:sz w:val="18"/>
+        </w:rPr>
+        <w:t>lower.tail</w:t>
+      </w:r>
+      <w:proofErr w:type="spellEnd"/>
+      <w:r>
+        <w:rPr>
+          <w:rStyle w:val="gghfmyibcob"/>
+          <w:rFonts w:ascii="Lucida Console" w:hAnsi="Lucida Console"/>
+          <w:color w:val="0000FF"/>
+          <w:sz w:val="18"/>
+        </w:rPr>
+        <w:t xml:space="preserve"> = F)*2</w:t>
       </w:r>
     </w:p>
     <w:p>
@@ -2262,11 +2032,19 @@
         </w:rPr>
         <w:t xml:space="preserve">a somewhat high </w:t>
       </w:r>
-      <w:r>
-        <w:rPr>
-          <w:b/>
-        </w:rPr>
-        <w:t xml:space="preserve">dF </w:t>
+      <w:proofErr w:type="spellStart"/>
+      <w:r>
+        <w:rPr>
+          <w:b/>
+        </w:rPr>
+        <w:t>dF</w:t>
+      </w:r>
+      <w:proofErr w:type="spellEnd"/>
+      <w:r>
+        <w:rPr>
+          <w:b/>
+        </w:rPr>
+        <w:t xml:space="preserve"> </w:t>
       </w:r>
       <w:r>
         <w:rPr>
@@ -2286,12 +2064,14 @@
         </w:rPr>
         <w:t xml:space="preserve">low </w:t>
       </w:r>
+      <w:proofErr w:type="spellStart"/>
       <w:r>
         <w:rPr>
           <w:b/>
         </w:rPr>
         <w:t>dF</w:t>
       </w:r>
+      <w:proofErr w:type="spellEnd"/>
       <w:r>
         <w:rPr>
           <w:b/>
@@ -2478,8 +2258,13 @@
       <w:r>
         <w:t xml:space="preserve">lower </w:t>
       </w:r>
-      <w:r>
-        <w:t>dF = wider CI’s)</w:t>
+      <w:proofErr w:type="spellStart"/>
+      <w:r>
+        <w:t>dF</w:t>
+      </w:r>
+      <w:proofErr w:type="spellEnd"/>
+      <w:r>
+        <w:t xml:space="preserve"> = wider CI’s)</w:t>
       </w:r>
       <w:r>
         <w:t>, we also become less likely to be</w:t>
@@ -2499,7 +2284,17 @@
         <w:pStyle w:val="ListBullet"/>
       </w:pPr>
       <w:r>
-        <w:t xml:space="preserve">Generally, dF is tied to sample size </w:t>
+        <w:t xml:space="preserve">Generally, </w:t>
+      </w:r>
+      <w:proofErr w:type="spellStart"/>
+      <w:proofErr w:type="gramStart"/>
+      <w:r>
+        <w:t>dF</w:t>
+      </w:r>
+      <w:proofErr w:type="spellEnd"/>
+      <w:proofErr w:type="gramEnd"/>
+      <w:r>
+        <w:t xml:space="preserve"> is tied to sample size </w:t>
       </w:r>
       <w:r>
         <w:sym w:font="Wingdings" w:char="F0E0"/>
@@ -2749,8 +2544,3278 @@
         </w:rPr>
         <w:t>Inference for a mean</w:t>
       </w:r>
+    </w:p>
+    <w:p>
+      <w:pPr>
+        <w:pStyle w:val="ListBullet"/>
+        <w:numPr>
+          <w:ilvl w:val="0"/>
+          <w:numId w:val="0"/>
+        </w:numPr>
+        <w:jc w:val="center"/>
+        <w:rPr>
+          <w:b/>
+          <w:u w:val="single"/>
+        </w:rPr>
+      </w:pPr>
+    </w:p>
+    <w:p>
+      <w:pPr>
+        <w:pStyle w:val="ListBullet"/>
+      </w:pPr>
+      <w:r>
+        <w:t>S</w:t>
+      </w:r>
+      <w:r>
+        <w:t xml:space="preserve">tudy </w:t>
+      </w:r>
+      <w:r>
+        <w:t xml:space="preserve">= </w:t>
+      </w:r>
+      <w:r>
+        <w:rPr>
+          <w:u w:val="single"/>
+        </w:rPr>
+        <w:t xml:space="preserve">Playing A </w:t>
+      </w:r>
+      <w:r>
+        <w:rPr>
+          <w:u w:val="single"/>
+        </w:rPr>
+        <w:t>CPU</w:t>
+      </w:r>
+      <w:r>
+        <w:rPr>
+          <w:u w:val="single"/>
+        </w:rPr>
+        <w:t xml:space="preserve"> Game </w:t>
+      </w:r>
+      <w:proofErr w:type="gramStart"/>
+      <w:r>
+        <w:rPr>
+          <w:u w:val="single"/>
+        </w:rPr>
+        <w:t>During</w:t>
+      </w:r>
+      <w:proofErr w:type="gramEnd"/>
+      <w:r>
+        <w:rPr>
+          <w:u w:val="single"/>
+        </w:rPr>
+        <w:t xml:space="preserve"> Lunch Effects Fullness, Memory For Lunch </w:t>
+      </w:r>
+      <w:r>
+        <w:rPr>
+          <w:u w:val="single"/>
+        </w:rPr>
+        <w:t>+</w:t>
+      </w:r>
+      <w:r>
+        <w:rPr>
+          <w:u w:val="single"/>
+        </w:rPr>
+        <w:t xml:space="preserve"> Later Snack Intake</w:t>
+      </w:r>
+      <w:r>
+        <w:t xml:space="preserve">. </w:t>
+      </w:r>
+    </w:p>
+    <w:p>
+      <w:pPr>
+        <w:pStyle w:val="ListBullet"/>
+      </w:pPr>
+      <w:r>
+        <w:t>In this study, researchers evaluated</w:t>
+      </w:r>
+      <w:r>
+        <w:t xml:space="preserve"> </w:t>
+      </w:r>
+      <w:r>
+        <w:t xml:space="preserve">the relationship between being distracted </w:t>
+      </w:r>
+      <w:r>
+        <w:t xml:space="preserve">+ </w:t>
+      </w:r>
+      <w:r>
+        <w:t xml:space="preserve">recall of food consumed </w:t>
+      </w:r>
+      <w:r>
+        <w:t xml:space="preserve">+ </w:t>
+      </w:r>
+      <w:r>
+        <w:t>snacking,</w:t>
+      </w:r>
+      <w:r>
+        <w:t xml:space="preserve"> w/ </w:t>
+      </w:r>
+      <w:r>
+        <w:t>the idea that if you're distracted while you're eating,</w:t>
+      </w:r>
+      <w:r>
+        <w:t xml:space="preserve"> </w:t>
+      </w:r>
+      <w:proofErr w:type="gramStart"/>
+      <w:r>
+        <w:t>you</w:t>
+      </w:r>
+      <w:proofErr w:type="gramEnd"/>
+      <w:r>
+        <w:t xml:space="preserve"> may not remember what you eat. </w:t>
+      </w:r>
+    </w:p>
+    <w:p>
+      <w:pPr>
+        <w:pStyle w:val="ListBullet"/>
+      </w:pPr>
+      <w:r>
+        <w:t>They also hypothesized failure</w:t>
+      </w:r>
+      <w:r>
+        <w:t xml:space="preserve"> </w:t>
+      </w:r>
+      <w:r>
+        <w:t xml:space="preserve">to recall food consumed might lead to increased snacking later on. </w:t>
+      </w:r>
+    </w:p>
+    <w:p>
+      <w:pPr>
+        <w:pStyle w:val="ListBullet"/>
+      </w:pPr>
+      <w:r>
+        <w:t xml:space="preserve">Sample = </w:t>
+      </w:r>
+      <w:r>
+        <w:t>study consisted of 44</w:t>
+      </w:r>
+      <w:r>
+        <w:t xml:space="preserve"> </w:t>
+      </w:r>
+      <w:r>
+        <w:t>volunteer patients, half men, half women</w:t>
+      </w:r>
+      <w:r>
+        <w:t xml:space="preserve">, who were </w:t>
+      </w:r>
+      <w:r>
+        <w:t xml:space="preserve">randomized into </w:t>
+      </w:r>
+      <w:r>
+        <w:t xml:space="preserve">2 groups, 1 </w:t>
+      </w:r>
+      <w:r>
+        <w:t>asked to play solitaire</w:t>
+      </w:r>
+      <w:r>
+        <w:t xml:space="preserve"> </w:t>
+      </w:r>
+      <w:r>
+        <w:t xml:space="preserve">on the </w:t>
+      </w:r>
+      <w:r>
+        <w:t xml:space="preserve">CPU </w:t>
+      </w:r>
+      <w:r>
+        <w:t xml:space="preserve">while eating </w:t>
+      </w:r>
+      <w:r>
+        <w:t xml:space="preserve">+ </w:t>
+      </w:r>
+      <w:r>
+        <w:t>to win as many</w:t>
+      </w:r>
+      <w:r>
+        <w:t xml:space="preserve"> </w:t>
+      </w:r>
+      <w:r>
+        <w:t xml:space="preserve">games as possible, </w:t>
+      </w:r>
+      <w:r>
+        <w:t xml:space="preserve">+ </w:t>
+      </w:r>
+      <w:r>
+        <w:t>the other group was asked to eat lunch</w:t>
+      </w:r>
+      <w:r>
+        <w:t xml:space="preserve"> w/out </w:t>
+      </w:r>
+      <w:r>
+        <w:t xml:space="preserve">any distractions, focusing on what they're eating </w:t>
+      </w:r>
+      <w:r>
+        <w:t xml:space="preserve">+ </w:t>
+      </w:r>
+      <w:r>
+        <w:t>thinking about the</w:t>
+      </w:r>
+      <w:r>
+        <w:t xml:space="preserve"> </w:t>
+      </w:r>
+      <w:r>
+        <w:t xml:space="preserve">taste of the food </w:t>
+      </w:r>
+      <w:r>
+        <w:t xml:space="preserve">+ </w:t>
+      </w:r>
+      <w:r>
+        <w:t>that they're eating.</w:t>
+      </w:r>
+    </w:p>
+    <w:p>
+      <w:pPr>
+        <w:pStyle w:val="ListBullet"/>
+      </w:pPr>
+      <w:r>
+        <w:rPr>
+          <w:noProof/>
+        </w:rPr>
+        <w:drawing>
+          <wp:inline distT="0" distB="0" distL="0" distR="0" wp14:anchorId="1EE7DB4C" wp14:editId="49DF2AFE">
+            <wp:extent cx="5217040" cy="512787"/>
+            <wp:effectExtent l="0" t="0" r="3175" b="1905"/>
+            <wp:docPr id="7" name="Picture 7"/>
+            <wp:cNvGraphicFramePr>
+              <a:graphicFrameLocks xmlns:a="http://schemas.openxmlformats.org/drawingml/2006/main" noChangeAspect="1"/>
+            </wp:cNvGraphicFramePr>
+            <a:graphic xmlns:a="http://schemas.openxmlformats.org/drawingml/2006/main">
+              <a:graphicData uri="http://schemas.openxmlformats.org/drawingml/2006/picture">
+                <pic:pic xmlns:pic="http://schemas.openxmlformats.org/drawingml/2006/picture">
+                  <pic:nvPicPr>
+                    <pic:cNvPr id="1" name=""/>
+                    <pic:cNvPicPr/>
+                  </pic:nvPicPr>
+                  <pic:blipFill>
+                    <a:blip r:embed="rId10"/>
+                    <a:stretch>
+                      <a:fillRect/>
+                    </a:stretch>
+                  </pic:blipFill>
+                  <pic:spPr>
+                    <a:xfrm>
+                      <a:off x="0" y="0"/>
+                      <a:ext cx="5257977" cy="516811"/>
+                    </a:xfrm>
+                    <a:prstGeom prst="rect">
+                      <a:avLst/>
+                    </a:prstGeom>
+                  </pic:spPr>
+                </pic:pic>
+              </a:graphicData>
+            </a:graphic>
+          </wp:inline>
+        </w:drawing>
+      </w:r>
+    </w:p>
+    <w:p>
+      <w:pPr>
+        <w:pStyle w:val="ListBullet"/>
+        <w:tabs>
+          <w:tab w:val="clear" w:pos="360"/>
+          <w:tab w:val="num" w:pos="720"/>
+        </w:tabs>
+        <w:ind w:left="720"/>
+      </w:pPr>
+      <w:r>
+        <w:rPr>
+          <w:noProof/>
+        </w:rPr>
+        <w:drawing>
+          <wp:inline distT="0" distB="0" distL="0" distR="0" wp14:anchorId="3E52BF56" wp14:editId="4DE5669E">
+            <wp:extent cx="1447357" cy="628650"/>
+            <wp:effectExtent l="0" t="0" r="635" b="0"/>
+            <wp:docPr id="8" name="Picture 8"/>
+            <wp:cNvGraphicFramePr>
+              <a:graphicFrameLocks xmlns:a="http://schemas.openxmlformats.org/drawingml/2006/main" noChangeAspect="1"/>
+            </wp:cNvGraphicFramePr>
+            <a:graphic xmlns:a="http://schemas.openxmlformats.org/drawingml/2006/main">
+              <a:graphicData uri="http://schemas.openxmlformats.org/drawingml/2006/picture">
+                <pic:pic xmlns:pic="http://schemas.openxmlformats.org/drawingml/2006/picture">
+                  <pic:nvPicPr>
+                    <pic:cNvPr id="1" name=""/>
+                    <pic:cNvPicPr/>
+                  </pic:nvPicPr>
+                  <pic:blipFill>
+                    <a:blip r:embed="rId11"/>
+                    <a:stretch>
+                      <a:fillRect/>
+                    </a:stretch>
+                  </pic:blipFill>
+                  <pic:spPr>
+                    <a:xfrm>
+                      <a:off x="0" y="0"/>
+                      <a:ext cx="1448670" cy="629220"/>
+                    </a:xfrm>
+                    <a:prstGeom prst="rect">
+                      <a:avLst/>
+                    </a:prstGeom>
+                  </pic:spPr>
+                </pic:pic>
+              </a:graphicData>
+            </a:graphic>
+          </wp:inline>
+        </w:drawing>
+      </w:r>
+    </w:p>
+    <w:p>
+      <w:pPr>
+        <w:pStyle w:val="ListBullet"/>
+      </w:pPr>
+      <w:r>
+        <w:t>Both groups were provided the same</w:t>
+      </w:r>
+      <w:r>
+        <w:t xml:space="preserve"> </w:t>
+      </w:r>
+      <w:r>
+        <w:t xml:space="preserve">amount of lunch </w:t>
+      </w:r>
+      <w:r>
+        <w:t>+</w:t>
+      </w:r>
+      <w:r>
+        <w:t xml:space="preserve"> </w:t>
+      </w:r>
+      <w:r>
+        <w:t xml:space="preserve">afterwards, </w:t>
+      </w:r>
+      <w:r>
+        <w:t>while they were waiting around,</w:t>
+      </w:r>
+      <w:r>
+        <w:t xml:space="preserve"> </w:t>
+      </w:r>
+      <w:r>
+        <w:t xml:space="preserve">they were offered biscuits to snack on. </w:t>
+      </w:r>
+    </w:p>
+    <w:p>
+      <w:pPr>
+        <w:pStyle w:val="ListBullet"/>
+      </w:pPr>
+      <w:r>
+        <w:t xml:space="preserve">Researchers </w:t>
+      </w:r>
+      <w:r>
+        <w:t>measured how many</w:t>
+      </w:r>
+      <w:r>
+        <w:t xml:space="preserve"> </w:t>
+      </w:r>
+      <w:r>
+        <w:t xml:space="preserve">biscuits subjects </w:t>
+      </w:r>
+      <w:r>
+        <w:t>consumed</w:t>
+      </w:r>
+    </w:p>
+    <w:p>
+      <w:pPr>
+        <w:pStyle w:val="ListBullet"/>
+        <w:numPr>
+          <w:ilvl w:val="0"/>
+          <w:numId w:val="0"/>
+        </w:numPr>
+        <w:ind w:left="2520" w:firstLine="360"/>
+      </w:pPr>
+      <w:r>
+        <w:rPr>
+          <w:noProof/>
+        </w:rPr>
+        <w:drawing>
+          <wp:inline distT="0" distB="0" distL="0" distR="0" wp14:anchorId="5F6762CC" wp14:editId="6A61828F">
+            <wp:extent cx="1942111" cy="653780"/>
+            <wp:effectExtent l="0" t="0" r="1270" b="0"/>
+            <wp:docPr id="5" name="Picture 5"/>
+            <wp:cNvGraphicFramePr>
+              <a:graphicFrameLocks xmlns:a="http://schemas.openxmlformats.org/drawingml/2006/main" noChangeAspect="1"/>
+            </wp:cNvGraphicFramePr>
+            <a:graphic xmlns:a="http://schemas.openxmlformats.org/drawingml/2006/main">
+              <a:graphicData uri="http://schemas.openxmlformats.org/drawingml/2006/picture">
+                <pic:pic xmlns:pic="http://schemas.openxmlformats.org/drawingml/2006/picture">
+                  <pic:nvPicPr>
+                    <pic:cNvPr id="1" name=""/>
+                    <pic:cNvPicPr/>
+                  </pic:nvPicPr>
+                  <pic:blipFill>
+                    <a:blip r:embed="rId12"/>
+                    <a:stretch>
+                      <a:fillRect/>
+                    </a:stretch>
+                  </pic:blipFill>
+                  <pic:spPr>
+                    <a:xfrm>
+                      <a:off x="0" y="0"/>
+                      <a:ext cx="1960367" cy="659925"/>
+                    </a:xfrm>
+                    <a:prstGeom prst="rect">
+                      <a:avLst/>
+                    </a:prstGeom>
+                  </pic:spPr>
+                </pic:pic>
+              </a:graphicData>
+            </a:graphic>
+          </wp:inline>
+        </w:drawing>
+      </w:r>
+    </w:p>
+    <w:p>
+      <w:pPr>
+        <w:pStyle w:val="ListBullet"/>
+      </w:pPr>
+      <w:r>
+        <w:t>This summary statistics suggest</w:t>
+      </w:r>
+      <w:r>
+        <w:t xml:space="preserve"> distracted e</w:t>
+      </w:r>
+      <w:r>
+        <w:t xml:space="preserve">ating groups snack more after lunch </w:t>
+      </w:r>
+      <w:r>
+        <w:t xml:space="preserve">(x.bar.s = </w:t>
+      </w:r>
+      <w:r>
+        <w:t>52.</w:t>
+      </w:r>
+      <w:r>
+        <w:t xml:space="preserve">1 g </w:t>
+      </w:r>
+      <w:r>
+        <w:t xml:space="preserve">of biscuits compared to 27.1 </w:t>
+      </w:r>
+      <w:r>
+        <w:t xml:space="preserve">g (x.bar.n) </w:t>
+      </w:r>
+      <w:r>
+        <w:t>for</w:t>
+      </w:r>
+      <w:r>
+        <w:t xml:space="preserve"> </w:t>
+      </w:r>
+      <w:r>
+        <w:t xml:space="preserve">the other group. </w:t>
+      </w:r>
+    </w:p>
+    <w:p>
+      <w:pPr>
+        <w:pStyle w:val="ListBullet"/>
+      </w:pPr>
+      <w:r>
+        <w:t xml:space="preserve">We're also given the </w:t>
+      </w:r>
+      <w:r>
+        <w:t xml:space="preserve">SDs </w:t>
+      </w:r>
+      <w:r>
+        <w:t>for</w:t>
+      </w:r>
+      <w:r>
+        <w:t xml:space="preserve"> </w:t>
+      </w:r>
+      <w:r>
+        <w:t>both groups, as well as the sample sizes</w:t>
+      </w:r>
+      <w:r>
+        <w:t>, n, both = 22</w:t>
+      </w:r>
+    </w:p>
+    <w:p>
+      <w:pPr>
+        <w:pStyle w:val="ListBullet"/>
+      </w:pPr>
+      <w:r>
+        <w:rPr>
+          <w:u w:val="single"/>
+        </w:rPr>
+        <w:t>Goal</w:t>
+      </w:r>
+      <w:r>
+        <w:t xml:space="preserve"> = </w:t>
+      </w:r>
+      <w:r>
+        <w:t>estimate</w:t>
+      </w:r>
+      <w:r>
+        <w:t xml:space="preserve"> </w:t>
+      </w:r>
+      <w:r>
+        <w:t xml:space="preserve">average snacking level for distracted eaters. </w:t>
+      </w:r>
+    </w:p>
+    <w:p>
+      <w:pPr>
+        <w:pStyle w:val="ListBullet"/>
+      </w:pPr>
+      <w:r>
+        <w:t>Estimating a population parameter</w:t>
+      </w:r>
+      <w:r>
+        <w:t xml:space="preserve"> </w:t>
+      </w:r>
+      <w:r>
+        <w:t>entails a</w:t>
+      </w:r>
+      <w:r>
+        <w:t xml:space="preserve"> </w:t>
+      </w:r>
+      <w:r>
+        <w:rPr>
+          <w:b/>
+        </w:rPr>
+        <w:t xml:space="preserve">CI = point </w:t>
+      </w:r>
+      <w:r>
+        <w:rPr>
+          <w:b/>
+        </w:rPr>
+        <w:t xml:space="preserve">estimate </w:t>
+      </w:r>
+      <w:r>
+        <w:rPr>
+          <w:b/>
+        </w:rPr>
+        <w:t xml:space="preserve">+/- </w:t>
+      </w:r>
+      <w:r>
+        <w:rPr>
+          <w:b/>
+        </w:rPr>
+        <w:t>a margin of error</w:t>
+      </w:r>
+      <w:r>
+        <w:t xml:space="preserve">. </w:t>
+      </w:r>
+    </w:p>
+    <w:p>
+      <w:pPr>
+        <w:pStyle w:val="ListBullet"/>
+        <w:tabs>
+          <w:tab w:val="clear" w:pos="360"/>
+          <w:tab w:val="num" w:pos="720"/>
+        </w:tabs>
+        <w:ind w:left="720"/>
+      </w:pPr>
+      <w:r>
+        <w:rPr>
+          <w:b/>
+        </w:rPr>
+        <w:t xml:space="preserve">Margin </w:t>
+      </w:r>
+      <w:r>
+        <w:rPr>
+          <w:b/>
+        </w:rPr>
+        <w:t>of error</w:t>
+      </w:r>
+      <w:r>
+        <w:t xml:space="preserve"> </w:t>
+      </w:r>
+      <w:r>
+        <w:t>=</w:t>
+      </w:r>
+      <w:r>
+        <w:t xml:space="preserve"> a critical value</w:t>
+      </w:r>
+      <w:r>
+        <w:t xml:space="preserve"> * </w:t>
+      </w:r>
+      <w:r>
+        <w:t>the standard error</w:t>
+      </w:r>
+    </w:p>
+    <w:p>
+      <w:pPr>
+        <w:pStyle w:val="ListBullet"/>
+        <w:tabs>
+          <w:tab w:val="clear" w:pos="360"/>
+          <w:tab w:val="num" w:pos="1080"/>
+        </w:tabs>
+        <w:ind w:left="1080"/>
+        <w:rPr>
+          <w:b/>
+          <w:highlight w:val="yellow"/>
+        </w:rPr>
+      </w:pPr>
+      <w:r>
+        <w:rPr>
+          <w:highlight w:val="yellow"/>
+        </w:rPr>
+        <w:t xml:space="preserve">Since </w:t>
+      </w:r>
+      <w:r>
+        <w:rPr>
+          <w:highlight w:val="yellow"/>
+        </w:rPr>
+        <w:t xml:space="preserve">we're doing </w:t>
+      </w:r>
+      <w:r>
+        <w:rPr>
+          <w:b/>
+          <w:highlight w:val="yellow"/>
+        </w:rPr>
+        <w:t>inference on the mean</w:t>
+      </w:r>
+      <w:r>
+        <w:rPr>
+          <w:highlight w:val="yellow"/>
+        </w:rPr>
+        <w:t xml:space="preserve"> = </w:t>
+      </w:r>
+      <w:r>
+        <w:rPr>
+          <w:highlight w:val="yellow"/>
+        </w:rPr>
+        <w:t xml:space="preserve">use </w:t>
+      </w:r>
+      <w:r>
+        <w:rPr>
+          <w:b/>
+          <w:highlight w:val="yellow"/>
+        </w:rPr>
+        <w:t xml:space="preserve">t </w:t>
+      </w:r>
+      <w:r>
+        <w:rPr>
+          <w:b/>
+          <w:highlight w:val="yellow"/>
+        </w:rPr>
+        <w:t xml:space="preserve">statistic </w:t>
+      </w:r>
+    </w:p>
+    <w:p>
+      <w:pPr>
+        <w:pStyle w:val="ListBullet"/>
+        <w:tabs>
+          <w:tab w:val="clear" w:pos="360"/>
+          <w:tab w:val="num" w:pos="1080"/>
+        </w:tabs>
+        <w:ind w:left="1080"/>
+      </w:pPr>
+      <w:r>
+        <w:t xml:space="preserve">This </w:t>
+      </w:r>
+      <w:r>
+        <w:t xml:space="preserve">SE of </w:t>
+      </w:r>
+      <w:proofErr w:type="spellStart"/>
+      <w:r>
+        <w:t>x.bar</w:t>
+      </w:r>
+      <w:proofErr w:type="spellEnd"/>
+      <w:r>
+        <w:t xml:space="preserve"> = </w:t>
+      </w:r>
+      <w:r>
+        <w:t xml:space="preserve">s </w:t>
+      </w:r>
+      <w:r>
+        <w:t xml:space="preserve">/ </w:t>
+      </w:r>
+      <w:proofErr w:type="spellStart"/>
+      <w:r>
+        <w:t>sqrt</w:t>
+      </w:r>
+      <w:proofErr w:type="spellEnd"/>
+      <w:r>
+        <w:t>(</w:t>
+      </w:r>
+      <w:r>
+        <w:t>n</w:t>
+      </w:r>
+      <w:r>
+        <w:t>)</w:t>
+      </w:r>
+    </w:p>
+    <w:p>
+      <w:pPr>
+        <w:pStyle w:val="ListBullet"/>
+        <w:numPr>
+          <w:ilvl w:val="0"/>
+          <w:numId w:val="0"/>
+        </w:numPr>
+        <w:ind w:left="2880" w:firstLine="720"/>
+      </w:pPr>
+      <w:r>
+        <w:rPr>
+          <w:noProof/>
+        </w:rPr>
+        <w:drawing>
+          <wp:inline distT="0" distB="0" distL="0" distR="0" wp14:anchorId="44EDDB49" wp14:editId="73DD8E63">
+            <wp:extent cx="756920" cy="342548"/>
+            <wp:effectExtent l="0" t="0" r="5080" b="635"/>
+            <wp:docPr id="9" name="Picture 9"/>
+            <wp:cNvGraphicFramePr>
+              <a:graphicFrameLocks xmlns:a="http://schemas.openxmlformats.org/drawingml/2006/main" noChangeAspect="1"/>
+            </wp:cNvGraphicFramePr>
+            <a:graphic xmlns:a="http://schemas.openxmlformats.org/drawingml/2006/main">
+              <a:graphicData uri="http://schemas.openxmlformats.org/drawingml/2006/picture">
+                <pic:pic xmlns:pic="http://schemas.openxmlformats.org/drawingml/2006/picture">
+                  <pic:nvPicPr>
+                    <pic:cNvPr id="1" name=""/>
+                    <pic:cNvPicPr/>
+                  </pic:nvPicPr>
+                  <pic:blipFill>
+                    <a:blip r:embed="rId13"/>
+                    <a:stretch>
+                      <a:fillRect/>
+                    </a:stretch>
+                  </pic:blipFill>
+                  <pic:spPr>
+                    <a:xfrm>
+                      <a:off x="0" y="0"/>
+                      <a:ext cx="768889" cy="347964"/>
+                    </a:xfrm>
+                    <a:prstGeom prst="rect">
+                      <a:avLst/>
+                    </a:prstGeom>
+                  </pic:spPr>
+                </pic:pic>
+              </a:graphicData>
+            </a:graphic>
+          </wp:inline>
+        </w:drawing>
+      </w:r>
+    </w:p>
+    <w:p>
+      <w:pPr>
+        <w:pStyle w:val="ListBullet"/>
+      </w:pPr>
+      <w:r>
+        <w:t>T</w:t>
+      </w:r>
+      <w:r>
+        <w:t xml:space="preserve">o figure out </w:t>
+      </w:r>
+      <w:r>
+        <w:t xml:space="preserve">t </w:t>
+      </w:r>
+      <w:r>
+        <w:sym w:font="Wingdings" w:char="F0E0"/>
+      </w:r>
+      <w:r>
+        <w:t xml:space="preserve"> </w:t>
+      </w:r>
+      <w:r>
+        <w:t xml:space="preserve">need to determine the </w:t>
+      </w:r>
+      <w:proofErr w:type="spellStart"/>
+      <w:r>
+        <w:t>dF</w:t>
+      </w:r>
+      <w:proofErr w:type="spellEnd"/>
+      <w:r>
+        <w:t xml:space="preserve"> </w:t>
+      </w:r>
+      <w:r>
+        <w:t xml:space="preserve">associated </w:t>
+      </w:r>
+      <w:r>
+        <w:t xml:space="preserve">w/ </w:t>
+      </w:r>
+      <w:r>
+        <w:t>the t</w:t>
+      </w:r>
+      <w:r>
+        <w:t>-</w:t>
+      </w:r>
+      <w:r>
+        <w:t>distribution</w:t>
+      </w:r>
+      <w:r>
+        <w:t xml:space="preserve"> needed for this data</w:t>
+      </w:r>
+    </w:p>
+    <w:p>
+      <w:pPr>
+        <w:pStyle w:val="ListBullet"/>
+      </w:pPr>
+      <w:r>
+        <w:t xml:space="preserve">When working </w:t>
+      </w:r>
+      <w:r>
+        <w:t xml:space="preserve">w/ </w:t>
+      </w:r>
+      <w:r>
+        <w:t>data</w:t>
+      </w:r>
+      <w:r>
+        <w:t xml:space="preserve"> </w:t>
+      </w:r>
+      <w:r>
+        <w:rPr>
+          <w:i/>
+        </w:rPr>
+        <w:t xml:space="preserve">from only </w:t>
+      </w:r>
+      <w:r>
+        <w:rPr>
+          <w:i/>
+        </w:rPr>
+        <w:t xml:space="preserve">1 </w:t>
+      </w:r>
+      <w:r>
+        <w:rPr>
+          <w:i/>
+        </w:rPr>
+        <w:t>sample</w:t>
+      </w:r>
+      <w:r>
+        <w:t xml:space="preserve"> + </w:t>
+      </w:r>
+      <w:r>
+        <w:rPr>
+          <w:i/>
+        </w:rPr>
+        <w:t>estimating a single mean</w:t>
+      </w:r>
+      <w:r>
+        <w:t>,</w:t>
+      </w:r>
+      <w:r>
+        <w:t xml:space="preserve"> </w:t>
+      </w:r>
+      <w:r>
+        <w:t xml:space="preserve">the </w:t>
+      </w:r>
+      <w:proofErr w:type="spellStart"/>
+      <w:proofErr w:type="gramStart"/>
+      <w:r>
+        <w:t>dF</w:t>
+      </w:r>
+      <w:proofErr w:type="spellEnd"/>
+      <w:proofErr w:type="gramEnd"/>
+      <w:r>
+        <w:t xml:space="preserve"> = </w:t>
+      </w:r>
+      <w:r>
+        <w:t xml:space="preserve">n-1. </w:t>
+      </w:r>
+    </w:p>
+    <w:p>
+      <w:pPr>
+        <w:pStyle w:val="ListBullet"/>
+        <w:tabs>
+          <w:tab w:val="clear" w:pos="360"/>
+          <w:tab w:val="num" w:pos="720"/>
+        </w:tabs>
+        <w:ind w:left="720"/>
+      </w:pPr>
+      <w:r>
+        <w:t xml:space="preserve">We lose </w:t>
+      </w:r>
+      <w:r>
+        <w:t xml:space="preserve">1 </w:t>
+      </w:r>
+      <w:proofErr w:type="spellStart"/>
+      <w:proofErr w:type="gramStart"/>
+      <w:r>
+        <w:t>dF</w:t>
+      </w:r>
+      <w:proofErr w:type="spellEnd"/>
+      <w:proofErr w:type="gramEnd"/>
+      <w:r>
+        <w:t xml:space="preserve"> b/c </w:t>
+      </w:r>
+      <w:r>
+        <w:t xml:space="preserve">we're </w:t>
+      </w:r>
+      <w:r>
+        <w:rPr>
+          <w:i/>
+        </w:rPr>
+        <w:t xml:space="preserve">estimating the </w:t>
+      </w:r>
+      <w:r>
+        <w:rPr>
+          <w:i/>
+        </w:rPr>
+        <w:t>SE</w:t>
+      </w:r>
+      <w:r>
+        <w:t xml:space="preserve"> </w:t>
+      </w:r>
+      <w:r>
+        <w:t xml:space="preserve">of the sample mean </w:t>
+      </w:r>
+      <w:r>
+        <w:rPr>
+          <w:i/>
+        </w:rPr>
+        <w:t>using</w:t>
+      </w:r>
+      <w:r>
+        <w:rPr>
+          <w:i/>
+        </w:rPr>
+        <w:t xml:space="preserve"> </w:t>
+      </w:r>
+      <w:r>
+        <w:rPr>
+          <w:i/>
+        </w:rPr>
+        <w:t>the sample</w:t>
+      </w:r>
+      <w:r>
+        <w:rPr>
+          <w:i/>
+        </w:rPr>
+        <w:t xml:space="preserve"> SD</w:t>
+      </w:r>
+      <w:r>
+        <w:t xml:space="preserve">. </w:t>
+      </w:r>
+    </w:p>
+    <w:p>
+      <w:pPr>
+        <w:pStyle w:val="ListBullet"/>
+      </w:pPr>
+      <w:r>
+        <w:t>Putting all of this together,</w:t>
+      </w:r>
+      <w:r>
+        <w:t xml:space="preserve"> </w:t>
+      </w:r>
+      <w:r>
+        <w:t xml:space="preserve">the </w:t>
+      </w:r>
+      <w:r>
+        <w:t xml:space="preserve">CI </w:t>
+      </w:r>
+      <w:r>
+        <w:t xml:space="preserve">for a </w:t>
+      </w:r>
+      <w:r>
+        <w:rPr>
+          <w:i/>
+        </w:rPr>
+        <w:t xml:space="preserve">single population mean </w:t>
+      </w:r>
+      <w:r>
+        <w:t>can be</w:t>
+      </w:r>
+      <w:r>
+        <w:t xml:space="preserve"> estimated using </w:t>
+      </w:r>
+      <w:proofErr w:type="spellStart"/>
+      <w:r>
+        <w:t>x.</w:t>
+      </w:r>
+      <w:r>
+        <w:t>bar</w:t>
+      </w:r>
+      <w:proofErr w:type="spellEnd"/>
+      <w:r>
+        <w:t xml:space="preserve"> </w:t>
+      </w:r>
+      <w:r>
+        <w:t>+/-</w:t>
+      </w:r>
+      <w:r>
+        <w:t xml:space="preserve"> t</w:t>
+      </w:r>
+      <w:r>
+        <w:t>*</w:t>
+      </w:r>
+      <w:r>
+        <w:t xml:space="preserve"> </w:t>
+      </w:r>
+      <w:r>
+        <w:t>w/ n-</w:t>
+      </w:r>
+      <w:r>
+        <w:t xml:space="preserve">1 </w:t>
+      </w:r>
+      <w:proofErr w:type="spellStart"/>
+      <w:r>
+        <w:t>dF</w:t>
+      </w:r>
+      <w:proofErr w:type="spellEnd"/>
+      <w:r>
+        <w:t xml:space="preserve"> * </w:t>
+      </w:r>
+      <w:r>
+        <w:t xml:space="preserve">s </w:t>
+      </w:r>
+      <w:r>
+        <w:t>/</w:t>
+      </w:r>
+      <w:proofErr w:type="spellStart"/>
+      <w:r>
+        <w:t>Sqrt</w:t>
+      </w:r>
+      <w:proofErr w:type="spellEnd"/>
+      <w:r>
+        <w:t>(</w:t>
+      </w:r>
+      <w:r>
+        <w:t>n</w:t>
+      </w:r>
+      <w:r>
+        <w:t>)</w:t>
+      </w:r>
+    </w:p>
+    <w:p>
+      <w:pPr>
+        <w:pStyle w:val="ListBullet"/>
+        <w:numPr>
+          <w:ilvl w:val="0"/>
+          <w:numId w:val="0"/>
+        </w:numPr>
+        <w:ind w:left="3240" w:firstLine="360"/>
+      </w:pPr>
+      <w:r>
+        <w:rPr>
+          <w:noProof/>
+        </w:rPr>
+        <w:drawing>
+          <wp:inline distT="0" distB="0" distL="0" distR="0" wp14:anchorId="5F5CB0FB" wp14:editId="12717954">
+            <wp:extent cx="914400" cy="357282"/>
+            <wp:effectExtent l="0" t="0" r="0" b="5080"/>
+            <wp:docPr id="10" name="Picture 10"/>
+            <wp:cNvGraphicFramePr>
+              <a:graphicFrameLocks xmlns:a="http://schemas.openxmlformats.org/drawingml/2006/main" noChangeAspect="1"/>
+            </wp:cNvGraphicFramePr>
+            <a:graphic xmlns:a="http://schemas.openxmlformats.org/drawingml/2006/main">
+              <a:graphicData uri="http://schemas.openxmlformats.org/drawingml/2006/picture">
+                <pic:pic xmlns:pic="http://schemas.openxmlformats.org/drawingml/2006/picture">
+                  <pic:nvPicPr>
+                    <pic:cNvPr id="1" name=""/>
+                    <pic:cNvPicPr/>
+                  </pic:nvPicPr>
+                  <pic:blipFill>
+                    <a:blip r:embed="rId14"/>
+                    <a:stretch>
+                      <a:fillRect/>
+                    </a:stretch>
+                  </pic:blipFill>
+                  <pic:spPr>
+                    <a:xfrm>
+                      <a:off x="0" y="0"/>
+                      <a:ext cx="919614" cy="359319"/>
+                    </a:xfrm>
+                    <a:prstGeom prst="rect">
+                      <a:avLst/>
+                    </a:prstGeom>
+                  </pic:spPr>
+                </pic:pic>
+              </a:graphicData>
+            </a:graphic>
+          </wp:inline>
+        </w:drawing>
+      </w:r>
+    </w:p>
+    <w:p>
+      <w:pPr>
+        <w:pStyle w:val="ListBullet"/>
+      </w:pPr>
+      <w:r>
+        <w:lastRenderedPageBreak/>
+        <w:t>There are variety of ways of</w:t>
+      </w:r>
+      <w:r>
+        <w:t xml:space="preserve"> </w:t>
+      </w:r>
+      <w:r>
+        <w:t xml:space="preserve">finding the critical </w:t>
+      </w:r>
+      <w:proofErr w:type="spellStart"/>
+      <w:r>
+        <w:t>t</w:t>
+      </w:r>
+      <w:proofErr w:type="spellEnd"/>
+      <w:r>
+        <w:t xml:space="preserve"> score</w:t>
+      </w:r>
+      <w:r>
+        <w:t xml:space="preserve"> </w:t>
+      </w:r>
+      <w:r>
+        <w:sym w:font="Wingdings" w:char="F0E0"/>
+      </w:r>
+      <w:r>
+        <w:t xml:space="preserve"> t-table w/</w:t>
+      </w:r>
+      <w:r>
+        <w:t xml:space="preserve"> </w:t>
+      </w:r>
+      <w:proofErr w:type="spellStart"/>
+      <w:proofErr w:type="gramStart"/>
+      <w:r>
+        <w:t>dF</w:t>
+      </w:r>
+      <w:proofErr w:type="spellEnd"/>
+      <w:proofErr w:type="gramEnd"/>
+      <w:r>
+        <w:t xml:space="preserve"> = 22 – 1 = 21 for the row +</w:t>
+      </w:r>
+      <w:r>
+        <w:t xml:space="preserve"> corresponding tail area for desired confidence level. </w:t>
+      </w:r>
+    </w:p>
+    <w:p>
+      <w:pPr>
+        <w:pStyle w:val="ListBullet"/>
+        <w:numPr>
+          <w:ilvl w:val="0"/>
+          <w:numId w:val="0"/>
+        </w:numPr>
+        <w:ind w:left="1800" w:firstLine="360"/>
+      </w:pPr>
+    </w:p>
+    <w:p>
+      <w:pPr>
+        <w:pStyle w:val="ListBullet"/>
+        <w:numPr>
+          <w:ilvl w:val="0"/>
+          <w:numId w:val="0"/>
+        </w:numPr>
+        <w:ind w:left="1080" w:firstLine="360"/>
+      </w:pPr>
+      <w:r>
+        <w:rPr>
+          <w:noProof/>
+        </w:rPr>
+        <w:drawing>
+          <wp:inline distT="0" distB="0" distL="0" distR="0" wp14:anchorId="61DBD66E" wp14:editId="78750B57">
+            <wp:extent cx="1970757" cy="1476375"/>
+            <wp:effectExtent l="0" t="0" r="0" b="0"/>
+            <wp:docPr id="12" name="Picture 12"/>
+            <wp:cNvGraphicFramePr>
+              <a:graphicFrameLocks xmlns:a="http://schemas.openxmlformats.org/drawingml/2006/main" noChangeAspect="1"/>
+            </wp:cNvGraphicFramePr>
+            <a:graphic xmlns:a="http://schemas.openxmlformats.org/drawingml/2006/main">
+              <a:graphicData uri="http://schemas.openxmlformats.org/drawingml/2006/picture">
+                <pic:pic xmlns:pic="http://schemas.openxmlformats.org/drawingml/2006/picture">
+                  <pic:nvPicPr>
+                    <pic:cNvPr id="1" name=""/>
+                    <pic:cNvPicPr/>
+                  </pic:nvPicPr>
+                  <pic:blipFill>
+                    <a:blip r:embed="rId15"/>
+                    <a:stretch>
+                      <a:fillRect/>
+                    </a:stretch>
+                  </pic:blipFill>
+                  <pic:spPr>
+                    <a:xfrm>
+                      <a:off x="0" y="0"/>
+                      <a:ext cx="1974851" cy="1479442"/>
+                    </a:xfrm>
+                    <a:prstGeom prst="rect">
+                      <a:avLst/>
+                    </a:prstGeom>
+                  </pic:spPr>
+                </pic:pic>
+              </a:graphicData>
+            </a:graphic>
+          </wp:inline>
+        </w:drawing>
+      </w:r>
+      <w:r>
+        <w:rPr>
+          <w:noProof/>
+        </w:rPr>
+        <w:t xml:space="preserve"> </w:t>
+      </w:r>
+      <w:r>
+        <w:rPr>
+          <w:noProof/>
+        </w:rPr>
+        <w:drawing>
+          <wp:inline distT="0" distB="0" distL="0" distR="0" wp14:anchorId="3182BDA3" wp14:editId="3277DF32">
+            <wp:extent cx="1647252" cy="2466975"/>
+            <wp:effectExtent l="0" t="0" r="0" b="0"/>
+            <wp:docPr id="13" name="Picture 13"/>
+            <wp:cNvGraphicFramePr>
+              <a:graphicFrameLocks xmlns:a="http://schemas.openxmlformats.org/drawingml/2006/main" noChangeAspect="1"/>
+            </wp:cNvGraphicFramePr>
+            <a:graphic xmlns:a="http://schemas.openxmlformats.org/drawingml/2006/main">
+              <a:graphicData uri="http://schemas.openxmlformats.org/drawingml/2006/picture">
+                <pic:pic xmlns:pic="http://schemas.openxmlformats.org/drawingml/2006/picture">
+                  <pic:nvPicPr>
+                    <pic:cNvPr id="1" name=""/>
+                    <pic:cNvPicPr/>
+                  </pic:nvPicPr>
+                  <pic:blipFill>
+                    <a:blip r:embed="rId16"/>
+                    <a:stretch>
+                      <a:fillRect/>
+                    </a:stretch>
+                  </pic:blipFill>
+                  <pic:spPr>
+                    <a:xfrm>
+                      <a:off x="0" y="0"/>
+                      <a:ext cx="1648186" cy="2468374"/>
+                    </a:xfrm>
+                    <a:prstGeom prst="rect">
+                      <a:avLst/>
+                    </a:prstGeom>
+                  </pic:spPr>
+                </pic:pic>
+              </a:graphicData>
+            </a:graphic>
+          </wp:inline>
+        </w:drawing>
+      </w:r>
+    </w:p>
+    <w:p>
+      <w:pPr>
+        <w:pStyle w:val="ListBullet"/>
+      </w:pPr>
+      <w:r>
+        <w:t>If we</w:t>
+      </w:r>
+      <w:r>
+        <w:t xml:space="preserve"> a 5% confidence level, we</w:t>
+      </w:r>
+      <w:r>
+        <w:t xml:space="preserve"> have 95% </w:t>
+      </w:r>
+      <w:r>
+        <w:t>of our data in the</w:t>
+      </w:r>
+      <w:r>
+        <w:t xml:space="preserve"> center</w:t>
+      </w:r>
+      <w:r>
+        <w:t xml:space="preserve"> of the distribution (want the middle 95% in our CI)</w:t>
+      </w:r>
+      <w:r>
+        <w:t>,</w:t>
+      </w:r>
+      <w:r>
+        <w:t xml:space="preserve"> so </w:t>
+      </w:r>
+      <w:r>
+        <w:t xml:space="preserve">we have 5% left for the </w:t>
+      </w:r>
+      <w:r>
+        <w:t xml:space="preserve">2 </w:t>
+      </w:r>
+      <w:r>
+        <w:t xml:space="preserve">tails. </w:t>
+      </w:r>
+    </w:p>
+    <w:p>
+      <w:pPr>
+        <w:pStyle w:val="ListBullet"/>
+        <w:numPr>
+          <w:ilvl w:val="0"/>
+          <w:numId w:val="0"/>
+        </w:numPr>
+        <w:ind w:left="1440"/>
+        <w:rPr>
+          <w:rStyle w:val="gghfmyibcob"/>
+          <w:rFonts w:ascii="Lucida Console" w:hAnsi="Lucida Console"/>
+          <w:color w:val="0000FF"/>
+          <w:sz w:val="18"/>
+        </w:rPr>
+      </w:pPr>
+      <w:r>
+        <w:rPr>
+          <w:rStyle w:val="gghfmyibcpb"/>
+          <w:rFonts w:ascii="Lucida Console" w:hAnsi="Lucida Console"/>
+          <w:color w:val="0000FF"/>
+          <w:sz w:val="18"/>
+        </w:rPr>
+        <w:t xml:space="preserve">&gt; </w:t>
+      </w:r>
+      <w:r>
+        <w:rPr>
+          <w:rStyle w:val="gghfmyibcob"/>
+          <w:rFonts w:ascii="Lucida Console" w:hAnsi="Lucida Console"/>
+          <w:color w:val="0000FF"/>
+          <w:sz w:val="18"/>
+        </w:rPr>
+        <w:t>## find critical value of t for sample size of 22</w:t>
+      </w:r>
+    </w:p>
+    <w:p>
+      <w:pPr>
+        <w:pStyle w:val="ListBullet"/>
+        <w:numPr>
+          <w:ilvl w:val="0"/>
+          <w:numId w:val="0"/>
+        </w:numPr>
+        <w:ind w:left="1440"/>
+        <w:rPr>
+          <w:rStyle w:val="gghfmyibcob"/>
+          <w:rFonts w:ascii="Lucida Console" w:hAnsi="Lucida Console"/>
+          <w:color w:val="0000FF"/>
+          <w:sz w:val="18"/>
+        </w:rPr>
+      </w:pPr>
+      <w:r>
+        <w:rPr>
+          <w:rStyle w:val="gghfmyibcpb"/>
+          <w:rFonts w:ascii="Lucida Console" w:hAnsi="Lucida Console"/>
+          <w:color w:val="0000FF"/>
+          <w:sz w:val="18"/>
+        </w:rPr>
+        <w:t xml:space="preserve">&gt; </w:t>
+      </w:r>
+      <w:r>
+        <w:rPr>
+          <w:rStyle w:val="gghfmyibcob"/>
+          <w:rFonts w:ascii="Lucida Console" w:hAnsi="Lucida Console"/>
+          <w:color w:val="0000FF"/>
+          <w:sz w:val="18"/>
+        </w:rPr>
+        <w:t>n &lt;- 22</w:t>
+      </w:r>
+    </w:p>
+    <w:p>
+      <w:pPr>
+        <w:pStyle w:val="ListBullet"/>
+        <w:numPr>
+          <w:ilvl w:val="0"/>
+          <w:numId w:val="0"/>
+        </w:numPr>
+        <w:ind w:left="1440"/>
+        <w:rPr>
+          <w:rStyle w:val="gghfmyibcob"/>
+          <w:rFonts w:ascii="Lucida Console" w:hAnsi="Lucida Console"/>
+          <w:color w:val="0000FF"/>
+          <w:sz w:val="18"/>
+        </w:rPr>
+      </w:pPr>
+      <w:r>
+        <w:rPr>
+          <w:rStyle w:val="gghfmyibcpb"/>
+          <w:rFonts w:ascii="Lucida Console" w:hAnsi="Lucida Console"/>
+          <w:color w:val="0000FF"/>
+          <w:sz w:val="18"/>
+        </w:rPr>
+        <w:t xml:space="preserve">&gt; </w:t>
+      </w:r>
+      <w:proofErr w:type="spellStart"/>
+      <w:r>
+        <w:rPr>
+          <w:rStyle w:val="gghfmyibcob"/>
+          <w:rFonts w:ascii="Lucida Console" w:hAnsi="Lucida Console"/>
+          <w:color w:val="0000FF"/>
+          <w:sz w:val="18"/>
+        </w:rPr>
+        <w:t>dF</w:t>
+      </w:r>
+      <w:proofErr w:type="spellEnd"/>
+      <w:r>
+        <w:rPr>
+          <w:rStyle w:val="gghfmyibcob"/>
+          <w:rFonts w:ascii="Lucida Console" w:hAnsi="Lucida Console"/>
+          <w:color w:val="0000FF"/>
+          <w:sz w:val="18"/>
+        </w:rPr>
+        <w:t xml:space="preserve"> &lt;- n - 1</w:t>
+      </w:r>
+    </w:p>
+    <w:p>
+      <w:pPr>
+        <w:pStyle w:val="ListBullet"/>
+        <w:numPr>
+          <w:ilvl w:val="0"/>
+          <w:numId w:val="0"/>
+        </w:numPr>
+        <w:ind w:left="1440"/>
+        <w:rPr>
+          <w:rStyle w:val="gghfmyibcob"/>
+          <w:rFonts w:ascii="Lucida Console" w:hAnsi="Lucida Console"/>
+          <w:color w:val="0000FF"/>
+          <w:sz w:val="18"/>
+        </w:rPr>
+      </w:pPr>
+      <w:r>
+        <w:rPr>
+          <w:rStyle w:val="gghfmyibcpb"/>
+          <w:rFonts w:ascii="Lucida Console" w:hAnsi="Lucida Console"/>
+          <w:color w:val="0000FF"/>
+          <w:sz w:val="18"/>
+        </w:rPr>
+        <w:t xml:space="preserve">&gt; </w:t>
+      </w:r>
+      <w:r>
+        <w:rPr>
+          <w:rStyle w:val="gghfmyibcob"/>
+          <w:rFonts w:ascii="Lucida Console" w:hAnsi="Lucida Console"/>
+          <w:color w:val="0000FF"/>
+          <w:sz w:val="18"/>
+        </w:rPr>
+        <w:t>abs(</w:t>
+      </w:r>
+      <w:proofErr w:type="spellStart"/>
+      <w:r>
+        <w:rPr>
+          <w:rStyle w:val="gghfmyibcob"/>
+          <w:rFonts w:ascii="Lucida Console" w:hAnsi="Lucida Console"/>
+          <w:color w:val="0000FF"/>
+          <w:sz w:val="18"/>
+        </w:rPr>
+        <w:t>qt</w:t>
+      </w:r>
+      <w:proofErr w:type="spellEnd"/>
+      <w:r>
+        <w:rPr>
+          <w:rStyle w:val="gghfmyibcob"/>
+          <w:rFonts w:ascii="Lucida Console" w:hAnsi="Lucida Console"/>
+          <w:color w:val="0000FF"/>
+          <w:sz w:val="18"/>
+        </w:rPr>
+        <w:t xml:space="preserve">(p = .025, </w:t>
+      </w:r>
+      <w:proofErr w:type="spellStart"/>
+      <w:r>
+        <w:rPr>
+          <w:rStyle w:val="gghfmyibcob"/>
+          <w:rFonts w:ascii="Lucida Console" w:hAnsi="Lucida Console"/>
+          <w:color w:val="0000FF"/>
+          <w:sz w:val="18"/>
+        </w:rPr>
+        <w:t>df</w:t>
+      </w:r>
+      <w:proofErr w:type="spellEnd"/>
+      <w:r>
+        <w:rPr>
+          <w:rStyle w:val="gghfmyibcob"/>
+          <w:rFonts w:ascii="Lucida Console" w:hAnsi="Lucida Console"/>
+          <w:color w:val="0000FF"/>
+          <w:sz w:val="18"/>
+        </w:rPr>
+        <w:t xml:space="preserve"> = </w:t>
+      </w:r>
+      <w:proofErr w:type="spellStart"/>
+      <w:r>
+        <w:rPr>
+          <w:rStyle w:val="gghfmyibcob"/>
+          <w:rFonts w:ascii="Lucida Console" w:hAnsi="Lucida Console"/>
+          <w:color w:val="0000FF"/>
+          <w:sz w:val="18"/>
+        </w:rPr>
+        <w:t>dF</w:t>
+      </w:r>
+      <w:proofErr w:type="spellEnd"/>
+      <w:r>
+        <w:rPr>
+          <w:rStyle w:val="gghfmyibcob"/>
+          <w:rFonts w:ascii="Lucida Console" w:hAnsi="Lucida Console"/>
+          <w:color w:val="0000FF"/>
+          <w:sz w:val="18"/>
+        </w:rPr>
+        <w:t>)) # find percentile</w:t>
+      </w:r>
+    </w:p>
+    <w:p>
+      <w:pPr>
+        <w:pStyle w:val="ListBullet"/>
+        <w:numPr>
+          <w:ilvl w:val="0"/>
+          <w:numId w:val="0"/>
+        </w:numPr>
+        <w:ind w:left="1440"/>
+      </w:pPr>
+      <w:r>
+        <w:t>[1] 2.079614</w:t>
+      </w:r>
+    </w:p>
+    <w:p>
+      <w:pPr>
+        <w:pStyle w:val="ListBullet"/>
+      </w:pPr>
+      <w:r>
+        <w:t xml:space="preserve">Note we </w:t>
+      </w:r>
+      <w:r>
+        <w:rPr>
+          <w:i/>
+        </w:rPr>
+        <w:t>always use</w:t>
+      </w:r>
+      <w:r>
+        <w:rPr>
+          <w:i/>
+        </w:rPr>
+        <w:t xml:space="preserve"> a positive critical value</w:t>
+      </w:r>
+      <w:r>
+        <w:t xml:space="preserve"> + </w:t>
+      </w:r>
+      <w:r>
+        <w:t>the confidence level</w:t>
+      </w:r>
+      <w:r>
+        <w:t xml:space="preserve"> = </w:t>
+      </w:r>
+      <w:r>
+        <w:t xml:space="preserve">always the middle symmetric </w:t>
+      </w:r>
+      <w:r>
+        <w:t>area in the center of the curve</w:t>
+      </w:r>
+    </w:p>
+    <w:p>
+      <w:pPr>
+        <w:pStyle w:val="ListBullet"/>
+      </w:pPr>
+      <w:r>
+        <w:t xml:space="preserve">Once </w:t>
+      </w:r>
+      <w:r>
+        <w:t xml:space="preserve">you mark that, you can easily determine the tail areas </w:t>
+      </w:r>
+      <w:r>
+        <w:t>+</w:t>
+      </w:r>
+      <w:r>
+        <w:t xml:space="preserve"> use</w:t>
+      </w:r>
+      <w:r>
+        <w:t xml:space="preserve"> </w:t>
+      </w:r>
+      <w:r>
+        <w:t xml:space="preserve">that value to find </w:t>
+      </w:r>
+      <w:r>
+        <w:t>critical t-values</w:t>
+      </w:r>
+      <w:r>
+        <w:t xml:space="preserve"> We finally have all of our building blocks</w:t>
+      </w:r>
+    </w:p>
+    <w:p>
+      <w:pPr>
+        <w:pStyle w:val="ListBullet"/>
+      </w:pPr>
+      <w:r>
+        <w:t>N</w:t>
+      </w:r>
+      <w:r>
+        <w:t xml:space="preserve">ow construct the </w:t>
+      </w:r>
+      <w:r>
+        <w:t>CI</w:t>
+      </w:r>
+      <w:r>
+        <w:t xml:space="preserve"> for the average snacking</w:t>
+      </w:r>
+      <w:r>
+        <w:t xml:space="preserve"> </w:t>
+      </w:r>
+      <w:r>
+        <w:t xml:space="preserve">level of distracted eaters. </w:t>
+      </w:r>
+    </w:p>
+    <w:p>
+      <w:pPr>
+        <w:pStyle w:val="ListBullet"/>
+        <w:numPr>
+          <w:ilvl w:val="0"/>
+          <w:numId w:val="0"/>
+        </w:numPr>
+        <w:ind w:left="2160"/>
+        <w:rPr>
+          <w:rStyle w:val="gghfmyibcob"/>
+          <w:rFonts w:ascii="Lucida Console" w:hAnsi="Lucida Console"/>
+          <w:color w:val="0000FF"/>
+          <w:sz w:val="18"/>
+        </w:rPr>
+      </w:pPr>
+      <w:r>
+        <w:rPr>
+          <w:rStyle w:val="gghfmyibcpb"/>
+          <w:rFonts w:ascii="Lucida Console" w:hAnsi="Lucida Console"/>
+          <w:color w:val="0000FF"/>
+          <w:sz w:val="18"/>
+        </w:rPr>
+        <w:t xml:space="preserve">&gt; </w:t>
+      </w:r>
+      <w:r>
+        <w:rPr>
+          <w:rStyle w:val="gghfmyibcob"/>
+          <w:rFonts w:ascii="Lucida Console" w:hAnsi="Lucida Console"/>
+          <w:color w:val="0000FF"/>
+          <w:sz w:val="18"/>
+        </w:rPr>
+        <w:t>x.bar.s &lt;- 52.1</w:t>
+      </w:r>
+    </w:p>
+    <w:p>
+      <w:pPr>
+        <w:pStyle w:val="ListBullet"/>
+        <w:numPr>
+          <w:ilvl w:val="0"/>
+          <w:numId w:val="0"/>
+        </w:numPr>
+        <w:ind w:left="2160"/>
+        <w:rPr>
+          <w:rStyle w:val="gghfmyibcob"/>
+          <w:rFonts w:ascii="Lucida Console" w:hAnsi="Lucida Console"/>
+          <w:color w:val="0000FF"/>
+          <w:sz w:val="18"/>
+        </w:rPr>
+      </w:pPr>
+      <w:r>
+        <w:rPr>
+          <w:rStyle w:val="gghfmyibcpb"/>
+          <w:rFonts w:ascii="Lucida Console" w:hAnsi="Lucida Console"/>
+          <w:color w:val="0000FF"/>
+          <w:sz w:val="18"/>
+        </w:rPr>
+        <w:t xml:space="preserve">&gt; </w:t>
+      </w:r>
+      <w:r>
+        <w:rPr>
+          <w:rStyle w:val="gghfmyibcob"/>
+          <w:rFonts w:ascii="Lucida Console" w:hAnsi="Lucida Console"/>
+          <w:color w:val="0000FF"/>
+          <w:sz w:val="18"/>
+        </w:rPr>
+        <w:t>s &lt;- 45.1</w:t>
+      </w:r>
+    </w:p>
+    <w:p>
+      <w:pPr>
+        <w:pStyle w:val="ListBullet"/>
+        <w:numPr>
+          <w:ilvl w:val="0"/>
+          <w:numId w:val="0"/>
+        </w:numPr>
+        <w:ind w:left="2160"/>
+        <w:rPr>
+          <w:rStyle w:val="gghfmyibcob"/>
+          <w:rFonts w:ascii="Lucida Console" w:hAnsi="Lucida Console"/>
+          <w:color w:val="0000FF"/>
+          <w:sz w:val="18"/>
+        </w:rPr>
+      </w:pPr>
+      <w:r>
+        <w:rPr>
+          <w:rStyle w:val="gghfmyibcpb"/>
+          <w:rFonts w:ascii="Lucida Console" w:hAnsi="Lucida Console"/>
+          <w:color w:val="0000FF"/>
+          <w:sz w:val="18"/>
+        </w:rPr>
+        <w:t xml:space="preserve">&gt; </w:t>
+      </w:r>
+      <w:proofErr w:type="spellStart"/>
+      <w:r>
+        <w:rPr>
+          <w:rStyle w:val="gghfmyibcob"/>
+          <w:rFonts w:ascii="Lucida Console" w:hAnsi="Lucida Console"/>
+          <w:color w:val="0000FF"/>
+          <w:sz w:val="18"/>
+        </w:rPr>
+        <w:t>t.crit</w:t>
+      </w:r>
+      <w:proofErr w:type="spellEnd"/>
+      <w:r>
+        <w:rPr>
+          <w:rStyle w:val="gghfmyibcob"/>
+          <w:rFonts w:ascii="Lucida Console" w:hAnsi="Lucida Console"/>
+          <w:color w:val="0000FF"/>
+          <w:sz w:val="18"/>
+        </w:rPr>
+        <w:t xml:space="preserve"> &lt;- abs(</w:t>
+      </w:r>
+      <w:proofErr w:type="spellStart"/>
+      <w:r>
+        <w:rPr>
+          <w:rStyle w:val="gghfmyibcob"/>
+          <w:rFonts w:ascii="Lucida Console" w:hAnsi="Lucida Console"/>
+          <w:color w:val="0000FF"/>
+          <w:sz w:val="18"/>
+        </w:rPr>
+        <w:t>qt</w:t>
+      </w:r>
+      <w:proofErr w:type="spellEnd"/>
+      <w:r>
+        <w:rPr>
+          <w:rStyle w:val="gghfmyibcob"/>
+          <w:rFonts w:ascii="Lucida Console" w:hAnsi="Lucida Console"/>
+          <w:color w:val="0000FF"/>
+          <w:sz w:val="18"/>
+        </w:rPr>
+        <w:t xml:space="preserve">(p = .025, </w:t>
+      </w:r>
+      <w:proofErr w:type="spellStart"/>
+      <w:r>
+        <w:rPr>
+          <w:rStyle w:val="gghfmyibcob"/>
+          <w:rFonts w:ascii="Lucida Console" w:hAnsi="Lucida Console"/>
+          <w:color w:val="0000FF"/>
+          <w:sz w:val="18"/>
+        </w:rPr>
+        <w:t>df</w:t>
+      </w:r>
+      <w:proofErr w:type="spellEnd"/>
+      <w:r>
+        <w:rPr>
+          <w:rStyle w:val="gghfmyibcob"/>
+          <w:rFonts w:ascii="Lucida Console" w:hAnsi="Lucida Console"/>
+          <w:color w:val="0000FF"/>
+          <w:sz w:val="18"/>
+        </w:rPr>
+        <w:t xml:space="preserve"> = </w:t>
+      </w:r>
+      <w:proofErr w:type="spellStart"/>
+      <w:r>
+        <w:rPr>
+          <w:rStyle w:val="gghfmyibcob"/>
+          <w:rFonts w:ascii="Lucida Console" w:hAnsi="Lucida Console"/>
+          <w:color w:val="0000FF"/>
+          <w:sz w:val="18"/>
+        </w:rPr>
+        <w:t>dF</w:t>
+      </w:r>
+      <w:proofErr w:type="spellEnd"/>
+      <w:r>
+        <w:rPr>
+          <w:rStyle w:val="gghfmyibcob"/>
+          <w:rFonts w:ascii="Lucida Console" w:hAnsi="Lucida Console"/>
+          <w:color w:val="0000FF"/>
+          <w:sz w:val="18"/>
+        </w:rPr>
+        <w:t>))</w:t>
+      </w:r>
+    </w:p>
+    <w:p>
+      <w:pPr>
+        <w:pStyle w:val="ListBullet"/>
+        <w:numPr>
+          <w:ilvl w:val="0"/>
+          <w:numId w:val="0"/>
+        </w:numPr>
+        <w:ind w:left="2160"/>
+        <w:rPr>
+          <w:rStyle w:val="gghfmyibcob"/>
+          <w:rFonts w:ascii="Lucida Console" w:hAnsi="Lucida Console"/>
+          <w:color w:val="0000FF"/>
+          <w:sz w:val="18"/>
+        </w:rPr>
+      </w:pPr>
+      <w:r>
+        <w:rPr>
+          <w:rStyle w:val="gghfmyibcpb"/>
+          <w:rFonts w:ascii="Lucida Console" w:hAnsi="Lucida Console"/>
+          <w:color w:val="0000FF"/>
+          <w:sz w:val="18"/>
+        </w:rPr>
+        <w:t xml:space="preserve">&gt; </w:t>
+      </w:r>
+      <w:r>
+        <w:rPr>
+          <w:rStyle w:val="gghfmyibcob"/>
+          <w:rFonts w:ascii="Lucida Console" w:hAnsi="Lucida Console"/>
+          <w:color w:val="0000FF"/>
+          <w:sz w:val="18"/>
+        </w:rPr>
+        <w:t xml:space="preserve">SE &lt;- s / </w:t>
+      </w:r>
+      <w:proofErr w:type="spellStart"/>
+      <w:r>
+        <w:rPr>
+          <w:rStyle w:val="gghfmyibcob"/>
+          <w:rFonts w:ascii="Lucida Console" w:hAnsi="Lucida Console"/>
+          <w:color w:val="0000FF"/>
+          <w:sz w:val="18"/>
+        </w:rPr>
+        <w:t>sqrt</w:t>
+      </w:r>
+      <w:proofErr w:type="spellEnd"/>
+      <w:r>
+        <w:rPr>
+          <w:rStyle w:val="gghfmyibcob"/>
+          <w:rFonts w:ascii="Lucida Console" w:hAnsi="Lucida Console"/>
+          <w:color w:val="0000FF"/>
+          <w:sz w:val="18"/>
+        </w:rPr>
+        <w:t>(n)</w:t>
+      </w:r>
+    </w:p>
+    <w:p>
+      <w:pPr>
+        <w:pStyle w:val="ListBullet"/>
+        <w:numPr>
+          <w:ilvl w:val="0"/>
+          <w:numId w:val="0"/>
+        </w:numPr>
+        <w:ind w:left="2160"/>
+        <w:rPr>
+          <w:rStyle w:val="gghfmyibcob"/>
+          <w:rFonts w:ascii="Lucida Console" w:hAnsi="Lucida Console"/>
+          <w:color w:val="0000FF"/>
+          <w:sz w:val="18"/>
+        </w:rPr>
+      </w:pPr>
+      <w:r>
+        <w:rPr>
+          <w:rStyle w:val="gghfmyibcpb"/>
+          <w:rFonts w:ascii="Lucida Console" w:hAnsi="Lucida Console"/>
+          <w:color w:val="0000FF"/>
+          <w:sz w:val="18"/>
+        </w:rPr>
+        <w:t xml:space="preserve">&gt; </w:t>
+      </w:r>
+      <w:proofErr w:type="spellStart"/>
+      <w:r>
+        <w:rPr>
+          <w:rStyle w:val="gghfmyibcob"/>
+          <w:rFonts w:ascii="Lucida Console" w:hAnsi="Lucida Console"/>
+          <w:color w:val="0000FF"/>
+          <w:sz w:val="18"/>
+        </w:rPr>
+        <w:t>mOe</w:t>
+      </w:r>
+      <w:proofErr w:type="spellEnd"/>
+      <w:r>
+        <w:rPr>
+          <w:rStyle w:val="gghfmyibcob"/>
+          <w:rFonts w:ascii="Lucida Console" w:hAnsi="Lucida Console"/>
+          <w:color w:val="0000FF"/>
+          <w:sz w:val="18"/>
+        </w:rPr>
+        <w:t xml:space="preserve"> &lt;- </w:t>
+      </w:r>
+      <w:proofErr w:type="spellStart"/>
+      <w:r>
+        <w:rPr>
+          <w:rStyle w:val="gghfmyibcob"/>
+          <w:rFonts w:ascii="Lucida Console" w:hAnsi="Lucida Console"/>
+          <w:color w:val="0000FF"/>
+          <w:sz w:val="18"/>
+        </w:rPr>
+        <w:t>t.crit</w:t>
+      </w:r>
+      <w:proofErr w:type="spellEnd"/>
+      <w:r>
+        <w:rPr>
+          <w:rStyle w:val="gghfmyibcob"/>
+          <w:rFonts w:ascii="Lucida Console" w:hAnsi="Lucida Console"/>
+          <w:color w:val="0000FF"/>
+          <w:sz w:val="18"/>
+        </w:rPr>
+        <w:t xml:space="preserve"> * SE</w:t>
+      </w:r>
+    </w:p>
+    <w:p>
+      <w:pPr>
+        <w:pStyle w:val="ListBullet"/>
+        <w:numPr>
+          <w:ilvl w:val="0"/>
+          <w:numId w:val="0"/>
+        </w:numPr>
+        <w:ind w:left="2160"/>
+        <w:rPr>
+          <w:rStyle w:val="gghfmyibcob"/>
+          <w:rFonts w:ascii="Lucida Console" w:hAnsi="Lucida Console"/>
+          <w:color w:val="0000FF"/>
+          <w:sz w:val="18"/>
+        </w:rPr>
+      </w:pPr>
+      <w:r>
+        <w:rPr>
+          <w:rStyle w:val="gghfmyibcpb"/>
+          <w:rFonts w:ascii="Lucida Console" w:hAnsi="Lucida Console"/>
+          <w:color w:val="0000FF"/>
+          <w:sz w:val="18"/>
+        </w:rPr>
+        <w:t xml:space="preserve">&gt; </w:t>
+      </w:r>
+      <w:r>
+        <w:rPr>
+          <w:rStyle w:val="gghfmyibcob"/>
+          <w:rFonts w:ascii="Lucida Console" w:hAnsi="Lucida Console"/>
+          <w:color w:val="0000FF"/>
+          <w:sz w:val="18"/>
+        </w:rPr>
+        <w:t xml:space="preserve">(lower &lt;- x.bar.s - </w:t>
+      </w:r>
+      <w:proofErr w:type="spellStart"/>
+      <w:r>
+        <w:rPr>
+          <w:rStyle w:val="gghfmyibcob"/>
+          <w:rFonts w:ascii="Lucida Console" w:hAnsi="Lucida Console"/>
+          <w:color w:val="0000FF"/>
+          <w:sz w:val="18"/>
+        </w:rPr>
+        <w:t>mOe</w:t>
+      </w:r>
+      <w:proofErr w:type="spellEnd"/>
+      <w:r>
+        <w:rPr>
+          <w:rStyle w:val="gghfmyibcob"/>
+          <w:rFonts w:ascii="Lucida Console" w:hAnsi="Lucida Console"/>
+          <w:color w:val="0000FF"/>
+          <w:sz w:val="18"/>
+        </w:rPr>
+        <w:t>)</w:t>
+      </w:r>
+    </w:p>
+    <w:p>
+      <w:pPr>
+        <w:pStyle w:val="ListBullet"/>
+        <w:numPr>
+          <w:ilvl w:val="0"/>
+          <w:numId w:val="0"/>
+        </w:numPr>
+        <w:ind w:left="2160"/>
+      </w:pPr>
+      <w:r>
+        <w:t>[1] 32.10378</w:t>
+      </w:r>
+    </w:p>
+    <w:p>
+      <w:pPr>
+        <w:pStyle w:val="ListBullet"/>
+        <w:numPr>
+          <w:ilvl w:val="0"/>
+          <w:numId w:val="0"/>
+        </w:numPr>
+        <w:ind w:left="2160"/>
+        <w:rPr>
+          <w:rStyle w:val="gghfmyibcob"/>
+          <w:rFonts w:ascii="Lucida Console" w:hAnsi="Lucida Console"/>
+          <w:color w:val="0000FF"/>
+          <w:sz w:val="18"/>
+        </w:rPr>
+      </w:pPr>
+      <w:r>
+        <w:rPr>
+          <w:rStyle w:val="gghfmyibcpb"/>
+          <w:rFonts w:ascii="Lucida Console" w:hAnsi="Lucida Console"/>
+          <w:color w:val="0000FF"/>
+          <w:sz w:val="18"/>
+        </w:rPr>
+        <w:t xml:space="preserve">&gt; </w:t>
+      </w:r>
+      <w:r>
+        <w:rPr>
+          <w:rStyle w:val="gghfmyibcob"/>
+          <w:rFonts w:ascii="Lucida Console" w:hAnsi="Lucida Console"/>
+          <w:color w:val="0000FF"/>
+          <w:sz w:val="18"/>
+        </w:rPr>
+        <w:t xml:space="preserve">(upper &lt;- x.bar.s + </w:t>
+      </w:r>
+      <w:proofErr w:type="spellStart"/>
+      <w:r>
+        <w:rPr>
+          <w:rStyle w:val="gghfmyibcob"/>
+          <w:rFonts w:ascii="Lucida Console" w:hAnsi="Lucida Console"/>
+          <w:color w:val="0000FF"/>
+          <w:sz w:val="18"/>
+        </w:rPr>
+        <w:t>mOe</w:t>
+      </w:r>
+      <w:proofErr w:type="spellEnd"/>
+      <w:r>
+        <w:rPr>
+          <w:rStyle w:val="gghfmyibcob"/>
+          <w:rFonts w:ascii="Lucida Console" w:hAnsi="Lucida Console"/>
+          <w:color w:val="0000FF"/>
+          <w:sz w:val="18"/>
+        </w:rPr>
+        <w:t>)</w:t>
+      </w:r>
+    </w:p>
+    <w:p>
+      <w:pPr>
+        <w:pStyle w:val="ListBullet"/>
+        <w:numPr>
+          <w:ilvl w:val="0"/>
+          <w:numId w:val="0"/>
+        </w:numPr>
+        <w:ind w:left="2160"/>
+      </w:pPr>
+      <w:r>
+        <w:t>[1] 72.09622</w:t>
+      </w:r>
+    </w:p>
+    <w:p>
+      <w:pPr>
+        <w:pStyle w:val="ListBullet"/>
+      </w:pPr>
+      <w:r>
+        <w:rPr>
+          <w:b/>
+        </w:rPr>
+        <w:t>W</w:t>
+      </w:r>
+      <w:r>
+        <w:rPr>
+          <w:b/>
+        </w:rPr>
+        <w:t>e are 95% confident</w:t>
+      </w:r>
+      <w:r>
+        <w:rPr>
+          <w:b/>
+        </w:rPr>
+        <w:t xml:space="preserve"> </w:t>
+      </w:r>
+      <w:r>
+        <w:rPr>
+          <w:b/>
+        </w:rPr>
+        <w:t>distracted eaters consume between 32.1 to 72.1 grams</w:t>
+      </w:r>
+      <w:r>
+        <w:rPr>
+          <w:b/>
+        </w:rPr>
+        <w:t xml:space="preserve"> </w:t>
+      </w:r>
+      <w:r>
+        <w:rPr>
+          <w:b/>
+        </w:rPr>
+        <w:t xml:space="preserve">of snacks post meal. </w:t>
+      </w:r>
+    </w:p>
+    <w:p>
+      <w:pPr>
+        <w:pStyle w:val="ListBullet"/>
+      </w:pPr>
+      <w:r>
+        <w:t>Next, suppose suggested serving</w:t>
+      </w:r>
+      <w:r>
+        <w:t xml:space="preserve"> </w:t>
+      </w:r>
+      <w:r>
+        <w:t xml:space="preserve">of these biscuits </w:t>
+      </w:r>
+      <w:r>
+        <w:t xml:space="preserve">= </w:t>
+      </w:r>
+      <w:r>
+        <w:t>30</w:t>
+      </w:r>
+      <w:r>
+        <w:t xml:space="preserve"> g</w:t>
+      </w:r>
+      <w:r>
+        <w:t xml:space="preserve">. </w:t>
+      </w:r>
+    </w:p>
+    <w:p>
+      <w:pPr>
+        <w:pStyle w:val="ListBullet"/>
+      </w:pPr>
+      <w:r>
+        <w:rPr>
+          <w:i/>
+        </w:rPr>
+        <w:t>Do these data provide convincing evidence</w:t>
+      </w:r>
+      <w:r>
+        <w:rPr>
+          <w:i/>
+        </w:rPr>
+        <w:t xml:space="preserve"> </w:t>
+      </w:r>
+      <w:r>
+        <w:rPr>
+          <w:i/>
+        </w:rPr>
+        <w:t>the amount of snacks consumed by distracted eaters post lunch is different</w:t>
+      </w:r>
+      <w:r>
+        <w:rPr>
+          <w:i/>
+        </w:rPr>
+        <w:t xml:space="preserve"> </w:t>
+      </w:r>
+      <w:r>
+        <w:rPr>
+          <w:i/>
+        </w:rPr>
+        <w:t>than the suggested serving size?</w:t>
+      </w:r>
+      <w:r>
+        <w:t xml:space="preserve"> </w:t>
+      </w:r>
+    </w:p>
+    <w:p>
+      <w:pPr>
+        <w:pStyle w:val="ListBullet"/>
+      </w:pPr>
+      <w:r>
+        <w:t xml:space="preserve">Givens = </w:t>
+      </w:r>
+      <w:r>
+        <w:t xml:space="preserve">sample mean, </w:t>
+      </w:r>
+      <w:r>
+        <w:t>sample SD</w:t>
+      </w:r>
+      <w:r>
+        <w:t xml:space="preserve">, </w:t>
+      </w:r>
+      <w:r>
+        <w:t xml:space="preserve">sample size, SE calculated earlier = </w:t>
+      </w:r>
+      <w:r>
+        <w:t xml:space="preserve">9.62. </w:t>
+      </w:r>
+    </w:p>
+    <w:p>
+      <w:pPr>
+        <w:pStyle w:val="ListBullet"/>
+        <w:tabs>
+          <w:tab w:val="clear" w:pos="360"/>
+          <w:tab w:val="num" w:pos="720"/>
+        </w:tabs>
+        <w:ind w:left="720"/>
+      </w:pPr>
+      <w:r>
+        <w:t xml:space="preserve">Null: </w:t>
+      </w:r>
+      <w:r>
+        <w:t>the population</w:t>
+      </w:r>
+      <w:r>
+        <w:t xml:space="preserve"> </w:t>
+      </w:r>
+      <w:r>
+        <w:t xml:space="preserve">mean mu </w:t>
+      </w:r>
+      <w:r>
+        <w:t xml:space="preserve">= </w:t>
+      </w:r>
+      <w:r>
+        <w:t xml:space="preserve">30 grams </w:t>
+      </w:r>
+      <w:r>
+        <w:tab/>
+      </w:r>
+      <w:r>
+        <w:tab/>
+      </w:r>
+    </w:p>
+    <w:p>
+      <w:pPr>
+        <w:pStyle w:val="ListBullet"/>
+        <w:tabs>
+          <w:tab w:val="clear" w:pos="360"/>
+          <w:tab w:val="num" w:pos="720"/>
+        </w:tabs>
+        <w:ind w:left="720"/>
+      </w:pPr>
+      <w:r>
+        <w:t xml:space="preserve">Alternative: </w:t>
+      </w:r>
+      <w:r>
+        <w:t xml:space="preserve">mu </w:t>
+      </w:r>
+      <w:r>
+        <w:t>!= 30 (</w:t>
+      </w:r>
+      <w:r>
+        <w:t>interested in a</w:t>
+      </w:r>
+      <w:r>
+        <w:t>ny</w:t>
+      </w:r>
+      <w:r>
+        <w:t xml:space="preserve"> difference</w:t>
+      </w:r>
+      <w:r>
+        <w:t xml:space="preserve"> </w:t>
+      </w:r>
+      <w:r>
+        <w:t xml:space="preserve">from </w:t>
+      </w:r>
+      <w:r>
+        <w:t>mu, i.e. in either direction)</w:t>
+      </w:r>
+    </w:p>
+    <w:p>
+      <w:pPr>
+        <w:pStyle w:val="ListBullet"/>
+      </w:pPr>
+      <w:r>
+        <w:t xml:space="preserve">The test statistic, t, </w:t>
+      </w:r>
+      <w:r>
+        <w:t xml:space="preserve">can be calculated as sample mean </w:t>
+      </w:r>
+      <w:r>
+        <w:t>-</w:t>
+      </w:r>
+      <w:r>
+        <w:t xml:space="preserve"> the null value divided by</w:t>
+      </w:r>
+      <w:r>
+        <w:t xml:space="preserve"> SE</w:t>
+      </w:r>
+    </w:p>
+    <w:p>
+      <w:pPr>
+        <w:pStyle w:val="ListBullet"/>
+        <w:numPr>
+          <w:ilvl w:val="0"/>
+          <w:numId w:val="0"/>
+        </w:numPr>
+        <w:ind w:left="2160"/>
+        <w:rPr>
+          <w:rStyle w:val="gghfmyibcob"/>
+          <w:rFonts w:ascii="Lucida Console" w:hAnsi="Lucida Console"/>
+          <w:color w:val="0000FF"/>
+          <w:sz w:val="18"/>
+        </w:rPr>
+      </w:pPr>
+      <w:r>
+        <w:rPr>
+          <w:rStyle w:val="gghfmyibcpb"/>
+          <w:rFonts w:ascii="Lucida Console" w:hAnsi="Lucida Console"/>
+          <w:color w:val="0000FF"/>
+          <w:sz w:val="18"/>
+        </w:rPr>
+        <w:t xml:space="preserve">&gt; </w:t>
+      </w:r>
+      <w:r>
+        <w:rPr>
+          <w:rStyle w:val="gghfmyibcob"/>
+          <w:rFonts w:ascii="Lucida Console" w:hAnsi="Lucida Console"/>
+          <w:color w:val="0000FF"/>
+          <w:sz w:val="18"/>
+        </w:rPr>
+        <w:t>null.mu &lt;- 30</w:t>
+      </w:r>
+    </w:p>
+    <w:p>
+      <w:pPr>
+        <w:pStyle w:val="ListBullet"/>
+        <w:numPr>
+          <w:ilvl w:val="0"/>
+          <w:numId w:val="0"/>
+        </w:numPr>
+        <w:ind w:left="2160"/>
+        <w:rPr>
+          <w:rStyle w:val="gghfmyibcob"/>
+          <w:rFonts w:ascii="Lucida Console" w:hAnsi="Lucida Console"/>
+          <w:color w:val="0000FF"/>
+          <w:sz w:val="18"/>
+        </w:rPr>
+      </w:pPr>
+      <w:r>
+        <w:rPr>
+          <w:rStyle w:val="gghfmyibcpb"/>
+          <w:rFonts w:ascii="Lucida Console" w:hAnsi="Lucida Console"/>
+          <w:color w:val="0000FF"/>
+          <w:sz w:val="18"/>
+        </w:rPr>
+        <w:t xml:space="preserve">&gt; </w:t>
+      </w:r>
+      <w:r>
+        <w:rPr>
+          <w:rStyle w:val="gghfmyibcob"/>
+          <w:rFonts w:ascii="Lucida Console" w:hAnsi="Lucida Console"/>
+          <w:color w:val="0000FF"/>
+          <w:sz w:val="18"/>
+        </w:rPr>
+        <w:t>(t &lt;- (x.bar.s - null.mu) / SE)</w:t>
+      </w:r>
+    </w:p>
+    <w:p>
+      <w:pPr>
+        <w:pStyle w:val="ListBullet"/>
+        <w:numPr>
+          <w:ilvl w:val="0"/>
+          <w:numId w:val="0"/>
+        </w:numPr>
+        <w:ind w:left="2160"/>
+      </w:pPr>
+      <w:r>
+        <w:t>[1] 2.298408</w:t>
+      </w:r>
+    </w:p>
+    <w:p>
+      <w:pPr>
+        <w:pStyle w:val="ListBullet"/>
+      </w:pPr>
+      <w:r>
+        <w:lastRenderedPageBreak/>
+        <w:t>O</w:t>
+      </w:r>
+      <w:r>
+        <w:t>ur observed test statistic</w:t>
+      </w:r>
+      <w:r>
+        <w:t xml:space="preserve"> = </w:t>
+      </w:r>
+      <w:r>
+        <w:t xml:space="preserve">2.3 </w:t>
+      </w:r>
+      <w:r>
+        <w:rPr>
+          <w:i/>
+        </w:rPr>
+        <w:t>and</w:t>
+      </w:r>
+      <w:r>
+        <w:t xml:space="preserve"> </w:t>
+      </w:r>
+      <w:r>
+        <w:t xml:space="preserve">-2.3 </w:t>
+      </w:r>
+      <w:r>
+        <w:t>(2-sided alternative hypothesis = shade both tails)</w:t>
+      </w:r>
+    </w:p>
+    <w:p>
+      <w:pPr>
+        <w:pStyle w:val="ListBullet"/>
+        <w:numPr>
+          <w:ilvl w:val="0"/>
+          <w:numId w:val="0"/>
+        </w:numPr>
+        <w:ind w:left="1440"/>
+        <w:rPr>
+          <w:rStyle w:val="gghfmyibcob"/>
+          <w:rFonts w:ascii="Lucida Console" w:hAnsi="Lucida Console"/>
+          <w:color w:val="0000FF"/>
+          <w:sz w:val="16"/>
+        </w:rPr>
+      </w:pPr>
+      <w:r>
+        <w:rPr>
+          <w:rStyle w:val="gghfmyibcpb"/>
+          <w:rFonts w:ascii="Lucida Console" w:hAnsi="Lucida Console"/>
+          <w:color w:val="0000FF"/>
+          <w:sz w:val="16"/>
+        </w:rPr>
+        <w:t xml:space="preserve">&gt; </w:t>
+      </w:r>
+      <w:r>
+        <w:rPr>
+          <w:rStyle w:val="gghfmyibcob"/>
+          <w:rFonts w:ascii="Lucida Console" w:hAnsi="Lucida Console"/>
+          <w:color w:val="0000FF"/>
+          <w:sz w:val="16"/>
+        </w:rPr>
+        <w:t># probability of obtaining this mean x.bar.s t w/ 21 dF if null = 30 is true</w:t>
+      </w:r>
+    </w:p>
+    <w:p>
+      <w:pPr>
+        <w:pStyle w:val="ListBullet"/>
+        <w:numPr>
+          <w:ilvl w:val="0"/>
+          <w:numId w:val="0"/>
+        </w:numPr>
+        <w:ind w:left="1440"/>
+        <w:rPr>
+          <w:rStyle w:val="gghfmyibcob"/>
+          <w:rFonts w:ascii="Lucida Console" w:hAnsi="Lucida Console"/>
+          <w:color w:val="0000FF"/>
+          <w:sz w:val="16"/>
+        </w:rPr>
+      </w:pPr>
+      <w:r>
+        <w:rPr>
+          <w:rStyle w:val="gghfmyibcpb"/>
+          <w:rFonts w:ascii="Lucida Console" w:hAnsi="Lucida Console"/>
+          <w:color w:val="0000FF"/>
+          <w:sz w:val="16"/>
+        </w:rPr>
+        <w:t xml:space="preserve">&gt; </w:t>
+      </w:r>
+      <w:proofErr w:type="spellStart"/>
+      <w:r>
+        <w:rPr>
+          <w:rStyle w:val="gghfmyibcob"/>
+          <w:rFonts w:ascii="Lucida Console" w:hAnsi="Lucida Console"/>
+          <w:color w:val="0000FF"/>
+          <w:sz w:val="16"/>
+        </w:rPr>
+        <w:t>pt</w:t>
+      </w:r>
+      <w:proofErr w:type="spellEnd"/>
+      <w:r>
+        <w:rPr>
+          <w:rStyle w:val="gghfmyibcob"/>
+          <w:rFonts w:ascii="Lucida Console" w:hAnsi="Lucida Console"/>
+          <w:color w:val="0000FF"/>
+          <w:sz w:val="16"/>
+        </w:rPr>
+        <w:t xml:space="preserve">(t, </w:t>
+      </w:r>
+      <w:proofErr w:type="spellStart"/>
+      <w:r>
+        <w:rPr>
+          <w:rStyle w:val="gghfmyibcob"/>
+          <w:rFonts w:ascii="Lucida Console" w:hAnsi="Lucida Console"/>
+          <w:color w:val="0000FF"/>
+          <w:sz w:val="16"/>
+        </w:rPr>
+        <w:t>dF</w:t>
+      </w:r>
+      <w:proofErr w:type="spellEnd"/>
+      <w:r>
+        <w:rPr>
+          <w:rStyle w:val="gghfmyibcob"/>
+          <w:rFonts w:ascii="Lucida Console" w:hAnsi="Lucida Console"/>
+          <w:color w:val="0000FF"/>
+          <w:sz w:val="16"/>
+        </w:rPr>
+        <w:t xml:space="preserve">, </w:t>
+      </w:r>
+      <w:proofErr w:type="spellStart"/>
+      <w:r>
+        <w:rPr>
+          <w:rStyle w:val="gghfmyibcob"/>
+          <w:rFonts w:ascii="Lucida Console" w:hAnsi="Lucida Console"/>
+          <w:color w:val="0000FF"/>
+          <w:sz w:val="16"/>
+        </w:rPr>
+        <w:t>lower.tail</w:t>
+      </w:r>
+      <w:proofErr w:type="spellEnd"/>
+      <w:r>
+        <w:rPr>
+          <w:rStyle w:val="gghfmyibcob"/>
+          <w:rFonts w:ascii="Lucida Console" w:hAnsi="Lucida Console"/>
+          <w:color w:val="0000FF"/>
+          <w:sz w:val="16"/>
+        </w:rPr>
+        <w:t xml:space="preserve"> = F)*2</w:t>
+      </w:r>
+    </w:p>
+    <w:p>
+      <w:pPr>
+        <w:pStyle w:val="ListBullet"/>
+        <w:numPr>
+          <w:ilvl w:val="0"/>
+          <w:numId w:val="0"/>
+        </w:numPr>
+        <w:ind w:left="1440"/>
+      </w:pPr>
+      <w:r>
+        <w:t>[1] 0.03190849</w:t>
+      </w:r>
+    </w:p>
+    <w:p>
+      <w:pPr>
+        <w:pStyle w:val="ListBullet"/>
+      </w:pPr>
+      <w:r>
+        <w:t>Or w/ table</w:t>
+      </w:r>
+    </w:p>
+    <w:p>
+      <w:pPr>
+        <w:pStyle w:val="ListBullet"/>
+        <w:numPr>
+          <w:ilvl w:val="0"/>
+          <w:numId w:val="0"/>
+        </w:numPr>
+        <w:ind w:left="720"/>
+      </w:pPr>
+      <w:r>
+        <w:rPr>
+          <w:noProof/>
+        </w:rPr>
+        <w:drawing>
+          <wp:inline distT="0" distB="0" distL="0" distR="0" wp14:anchorId="6BA62AAA" wp14:editId="2BB8F44F">
+            <wp:extent cx="5025390" cy="2579808"/>
+            <wp:effectExtent l="0" t="0" r="3810" b="0"/>
+            <wp:docPr id="14" name="Picture 14"/>
+            <wp:cNvGraphicFramePr>
+              <a:graphicFrameLocks xmlns:a="http://schemas.openxmlformats.org/drawingml/2006/main" noChangeAspect="1"/>
+            </wp:cNvGraphicFramePr>
+            <a:graphic xmlns:a="http://schemas.openxmlformats.org/drawingml/2006/main">
+              <a:graphicData uri="http://schemas.openxmlformats.org/drawingml/2006/picture">
+                <pic:pic xmlns:pic="http://schemas.openxmlformats.org/drawingml/2006/picture">
+                  <pic:nvPicPr>
+                    <pic:cNvPr id="1" name=""/>
+                    <pic:cNvPicPr/>
+                  </pic:nvPicPr>
+                  <pic:blipFill>
+                    <a:blip r:embed="rId17"/>
+                    <a:stretch>
+                      <a:fillRect/>
+                    </a:stretch>
+                  </pic:blipFill>
+                  <pic:spPr>
+                    <a:xfrm>
+                      <a:off x="0" y="0"/>
+                      <a:ext cx="5033353" cy="2583896"/>
+                    </a:xfrm>
+                    <a:prstGeom prst="rect">
+                      <a:avLst/>
+                    </a:prstGeom>
+                  </pic:spPr>
+                </pic:pic>
+              </a:graphicData>
+            </a:graphic>
+          </wp:inline>
+        </w:drawing>
+      </w:r>
+    </w:p>
+    <w:p>
+      <w:pPr>
+        <w:pStyle w:val="ListBullet"/>
+      </w:pPr>
+      <w:r>
+        <w:t xml:space="preserve">Focusing </w:t>
+      </w:r>
+      <w:r>
+        <w:t xml:space="preserve">on row of the table </w:t>
+      </w:r>
+      <w:r>
+        <w:t xml:space="preserve">for our </w:t>
+      </w:r>
+      <w:proofErr w:type="spellStart"/>
+      <w:proofErr w:type="gramStart"/>
+      <w:r>
+        <w:t>dF</w:t>
+      </w:r>
+      <w:proofErr w:type="spellEnd"/>
+      <w:proofErr w:type="gramEnd"/>
+      <w:r>
+        <w:t>, locate the calculated t-</w:t>
+      </w:r>
+      <w:r>
+        <w:t xml:space="preserve">score </w:t>
+      </w:r>
+      <w:r>
+        <w:t xml:space="preserve">= </w:t>
+      </w:r>
+      <w:r>
+        <w:t xml:space="preserve">2.3 </w:t>
+      </w:r>
+      <w:r>
+        <w:t>(</w:t>
+      </w:r>
+      <w:r>
+        <w:t xml:space="preserve">work </w:t>
+      </w:r>
+      <w:r>
+        <w:t xml:space="preserve">w/ </w:t>
+      </w:r>
+      <w:r>
+        <w:t>the</w:t>
+      </w:r>
+      <w:r>
+        <w:t xml:space="preserve"> </w:t>
+      </w:r>
+      <w:r>
+        <w:t xml:space="preserve">absolute value of </w:t>
+      </w:r>
+      <w:r>
+        <w:t xml:space="preserve">the calculated t-score) + </w:t>
+      </w:r>
+      <w:r>
+        <w:t xml:space="preserve">we grab the </w:t>
+      </w:r>
+      <w:r>
+        <w:t>1 or 2-</w:t>
+      </w:r>
+      <w:r>
+        <w:t>ta</w:t>
+      </w:r>
+      <w:r>
+        <w:t>i</w:t>
+      </w:r>
+      <w:r>
+        <w:t>le</w:t>
+      </w:r>
+      <w:r>
+        <w:t>d</w:t>
+      </w:r>
+      <w:r>
+        <w:t xml:space="preserve"> p-value from top of the table</w:t>
+      </w:r>
+      <w:r>
+        <w:t xml:space="preserve"> (</w:t>
+      </w:r>
+      <w:r>
+        <w:t>depending on our alternative</w:t>
+      </w:r>
+      <w:r>
+        <w:t>)</w:t>
+      </w:r>
+      <w:r>
+        <w:t xml:space="preserve">. </w:t>
+      </w:r>
+    </w:p>
+    <w:p>
+      <w:pPr>
+        <w:pStyle w:val="ListBullet"/>
+      </w:pPr>
+      <w:r>
+        <w:t xml:space="preserve">In this case, we had a </w:t>
+      </w:r>
+      <w:r>
+        <w:t>2-</w:t>
+      </w:r>
+      <w:r>
+        <w:t xml:space="preserve">sided alternative </w:t>
+      </w:r>
+      <w:r>
+        <w:t xml:space="preserve">so our </w:t>
+      </w:r>
+      <w:proofErr w:type="gramStart"/>
+      <w:r>
+        <w:t xml:space="preserve">p </w:t>
+      </w:r>
+      <w:r>
+        <w:t xml:space="preserve"> is</w:t>
+      </w:r>
+      <w:proofErr w:type="gramEnd"/>
+      <w:r>
+        <w:t xml:space="preserve"> going to be</w:t>
+      </w:r>
+      <w:r>
+        <w:t xml:space="preserve"> somewhere between 0.02-</w:t>
+      </w:r>
+      <w:r>
+        <w:t xml:space="preserve">0.05. </w:t>
+      </w:r>
+    </w:p>
+    <w:p>
+      <w:pPr>
+        <w:pStyle w:val="ListBullet"/>
+      </w:pPr>
+      <w:r>
+        <w:t xml:space="preserve">This </w:t>
+      </w:r>
+      <w:r>
+        <w:t>answer is less precise</w:t>
+      </w:r>
+      <w:r>
+        <w:t xml:space="preserve"> </w:t>
+      </w:r>
+      <w:r>
+        <w:t xml:space="preserve">than the exact value R gives, </w:t>
+      </w:r>
+      <w:r>
+        <w:t xml:space="preserve">but </w:t>
+      </w:r>
+      <w:r>
+        <w:t>we still have sufficient</w:t>
+      </w:r>
+      <w:r>
+        <w:t xml:space="preserve"> info</w:t>
+      </w:r>
+      <w:r>
+        <w:t xml:space="preserve"> on the p-value to</w:t>
+      </w:r>
+      <w:r>
+        <w:t xml:space="preserve"> compare it to the significance</w:t>
+      </w:r>
+      <w:r>
+        <w:t xml:space="preserve"> </w:t>
+      </w:r>
+      <w:r>
+        <w:t xml:space="preserve">levels of the test </w:t>
+      </w:r>
+      <w:r>
+        <w:t>+</w:t>
+      </w:r>
+      <w:r>
+        <w:t xml:space="preserve"> make a decision. </w:t>
+      </w:r>
+    </w:p>
+    <w:p>
+      <w:pPr>
+        <w:pStyle w:val="ListBullet"/>
+        <w:numPr>
+          <w:ilvl w:val="0"/>
+          <w:numId w:val="0"/>
+        </w:numPr>
+        <w:ind w:left="360"/>
+      </w:pPr>
+    </w:p>
+    <w:p>
+      <w:pPr>
+        <w:pStyle w:val="ListBullet"/>
+      </w:pPr>
+      <w:r>
+        <w:t xml:space="preserve">To </w:t>
+      </w:r>
+      <w:r>
+        <w:t xml:space="preserve">recap, </w:t>
+      </w:r>
+      <w:r>
+        <w:t xml:space="preserve">we </w:t>
+      </w:r>
+      <w:r>
+        <w:t>focus</w:t>
+      </w:r>
+      <w:r>
+        <w:t>ed</w:t>
+      </w:r>
+      <w:r>
+        <w:t xml:space="preserve"> on </w:t>
+      </w:r>
+      <w:r>
+        <w:t xml:space="preserve">1 </w:t>
+      </w:r>
+      <w:r>
+        <w:t>group from</w:t>
+      </w:r>
+      <w:r>
+        <w:t xml:space="preserve"> </w:t>
+      </w:r>
+      <w:r>
+        <w:t xml:space="preserve">the study </w:t>
+      </w:r>
+      <w:r>
+        <w:t xml:space="preserve">(distracted eaters) + </w:t>
+      </w:r>
+      <w:r>
+        <w:t>were provided</w:t>
+      </w:r>
+      <w:r>
+        <w:t xml:space="preserve"> </w:t>
+      </w:r>
+      <w:r>
+        <w:t xml:space="preserve">some </w:t>
+      </w:r>
+      <w:r>
+        <w:t>sample statistics on this group</w:t>
+      </w:r>
+    </w:p>
+    <w:p>
+      <w:pPr>
+        <w:pStyle w:val="ListBullet"/>
+      </w:pPr>
+      <w:r>
+        <w:t xml:space="preserve">We calculated a 95% </w:t>
+      </w:r>
+      <w:r>
+        <w:t>CI</w:t>
+      </w:r>
+      <w:r>
+        <w:t xml:space="preserve"> ranging from 32.1 to 72.1</w:t>
+      </w:r>
+      <w:r>
+        <w:t xml:space="preserve"> g + </w:t>
+      </w:r>
+      <w:r>
+        <w:t>did the hypothesis test where</w:t>
+      </w:r>
+      <w:r>
+        <w:t xml:space="preserve"> </w:t>
+      </w:r>
+      <w:r>
+        <w:t xml:space="preserve">we compared how much these people ate to the suggested serving size. </w:t>
+      </w:r>
+    </w:p>
+    <w:p>
+      <w:pPr>
+        <w:pStyle w:val="ListBullet"/>
+      </w:pPr>
+      <w:r>
+        <w:t xml:space="preserve">We found a p-value </w:t>
+      </w:r>
+      <w:r>
+        <w:t>= ~</w:t>
+      </w:r>
+      <w:r>
+        <w:t xml:space="preserve">3.18%, which </w:t>
+      </w:r>
+      <w:r>
+        <w:t xml:space="preserve">&lt; </w:t>
+      </w:r>
+      <w:r>
+        <w:t>standard</w:t>
+      </w:r>
+      <w:r>
+        <w:t xml:space="preserve"> significance level of 5% = </w:t>
+      </w:r>
+      <w:r>
+        <w:t xml:space="preserve">rejected the null </w:t>
+      </w:r>
+      <w:r>
+        <w:t>+</w:t>
+      </w:r>
+      <w:r>
+        <w:t xml:space="preserve"> concluded these data </w:t>
+      </w:r>
+      <w:r>
+        <w:t xml:space="preserve">DO </w:t>
+      </w:r>
+      <w:r>
+        <w:t>provide</w:t>
+      </w:r>
+      <w:r>
+        <w:t xml:space="preserve"> </w:t>
+      </w:r>
+      <w:r>
+        <w:t>convincing evidence distracted eaters consume an amount different</w:t>
+      </w:r>
+      <w:r>
+        <w:t xml:space="preserve"> </w:t>
+      </w:r>
+      <w:r>
+        <w:t xml:space="preserve">than the suggested serving size. </w:t>
+      </w:r>
+    </w:p>
+    <w:p>
+      <w:pPr>
+        <w:pStyle w:val="ListBullet"/>
+      </w:pPr>
+      <w:r>
+        <w:t xml:space="preserve">Since both </w:t>
+      </w:r>
+      <w:r>
+        <w:rPr>
+          <w:i/>
+        </w:rPr>
+        <w:t xml:space="preserve">the estimation </w:t>
+      </w:r>
+      <w:r>
+        <w:rPr>
+          <w:i/>
+        </w:rPr>
+        <w:t>+</w:t>
+      </w:r>
+      <w:r>
+        <w:rPr>
+          <w:i/>
+        </w:rPr>
+        <w:t xml:space="preserve"> the testing</w:t>
+      </w:r>
+      <w:r>
+        <w:t xml:space="preserve"> were done using the </w:t>
+      </w:r>
+      <w:r>
+        <w:rPr>
+          <w:i/>
+        </w:rPr>
+        <w:t>same</w:t>
+      </w:r>
+      <w:r>
+        <w:rPr>
+          <w:i/>
+        </w:rPr>
+        <w:t xml:space="preserve"> </w:t>
+      </w:r>
+      <w:r>
+        <w:rPr>
+          <w:i/>
+        </w:rPr>
+        <w:t>underlying inferential framework</w:t>
+      </w:r>
+      <w:r>
+        <w:t xml:space="preserve"> </w:t>
+      </w:r>
+      <w:r>
+        <w:t>+</w:t>
+      </w:r>
+      <w:r>
+        <w:t xml:space="preserve"> the </w:t>
+      </w:r>
+      <w:r>
+        <w:rPr>
+          <w:i/>
+        </w:rPr>
+        <w:t>same distribution</w:t>
+      </w:r>
+      <w:r>
+        <w:t>,</w:t>
+      </w:r>
+      <w:r>
+        <w:t xml:space="preserve"> </w:t>
+      </w:r>
+      <w:r>
+        <w:t xml:space="preserve">the results should agree </w:t>
+      </w:r>
+      <w:r>
+        <w:t xml:space="preserve">w/ </w:t>
+      </w:r>
+      <w:r>
+        <w:t xml:space="preserve">each other. </w:t>
+      </w:r>
+    </w:p>
+    <w:p>
+      <w:pPr>
+        <w:pStyle w:val="ListBullet"/>
+        <w:tabs>
+          <w:tab w:val="clear" w:pos="360"/>
+          <w:tab w:val="num" w:pos="720"/>
+        </w:tabs>
+        <w:ind w:left="720"/>
+      </w:pPr>
+      <w:r>
+        <w:t xml:space="preserve">The null sets mu </w:t>
+      </w:r>
+      <w:r>
+        <w:t xml:space="preserve">= 30 </w:t>
+      </w:r>
+      <w:r>
+        <w:t>+</w:t>
+      </w:r>
+      <w:r>
+        <w:t xml:space="preserve"> we rejected this null. </w:t>
+      </w:r>
+    </w:p>
+    <w:p>
+      <w:pPr>
+        <w:pStyle w:val="ListBullet"/>
+        <w:tabs>
+          <w:tab w:val="clear" w:pos="360"/>
+          <w:tab w:val="num" w:pos="720"/>
+        </w:tabs>
+        <w:ind w:left="720"/>
+      </w:pPr>
+      <w:r>
+        <w:t xml:space="preserve">Similarly, the </w:t>
+      </w:r>
+      <w:r>
+        <w:t xml:space="preserve">CI </w:t>
+      </w:r>
+      <w:r>
+        <w:t xml:space="preserve">does </w:t>
+      </w:r>
+      <w:r>
+        <w:t xml:space="preserve">NOT </w:t>
+      </w:r>
+      <w:r>
+        <w:t xml:space="preserve">contain the </w:t>
+      </w:r>
+      <w:r>
+        <w:t xml:space="preserve">null </w:t>
+      </w:r>
+      <w:r>
+        <w:t xml:space="preserve">value of 30. </w:t>
+      </w:r>
+    </w:p>
+    <w:p>
+      <w:pPr>
+        <w:pStyle w:val="ListBullet"/>
+        <w:tabs>
+          <w:tab w:val="clear" w:pos="360"/>
+          <w:tab w:val="num" w:pos="720"/>
+        </w:tabs>
+        <w:ind w:left="720"/>
+      </w:pPr>
+      <w:r>
+        <w:t xml:space="preserve">Therefore, these two methods agree. </w:t>
+      </w:r>
+    </w:p>
+    <w:p>
+      <w:pPr>
+        <w:pStyle w:val="ListBullet"/>
+      </w:pPr>
+      <w:r>
+        <w:t xml:space="preserve">1 </w:t>
+      </w:r>
+      <w:r>
+        <w:t>important task we skipped over</w:t>
+      </w:r>
+      <w:r>
+        <w:t xml:space="preserve"> = </w:t>
+      </w:r>
+      <w:r>
+        <w:t xml:space="preserve">initially checking the conditions. </w:t>
+      </w:r>
+    </w:p>
+    <w:p>
+      <w:pPr>
+        <w:pStyle w:val="ListBullet"/>
+        <w:tabs>
+          <w:tab w:val="clear" w:pos="360"/>
+          <w:tab w:val="num" w:pos="720"/>
+        </w:tabs>
+        <w:ind w:left="720"/>
+      </w:pPr>
+      <w:r>
+        <w:t xml:space="preserve">We </w:t>
+      </w:r>
+      <w:r>
+        <w:t xml:space="preserve">DO </w:t>
+      </w:r>
+      <w:r>
+        <w:t xml:space="preserve">have a random assignment </w:t>
+      </w:r>
+      <w:r>
+        <w:t>+</w:t>
+      </w:r>
+      <w:r>
+        <w:t xml:space="preserve"> 22 </w:t>
+      </w:r>
+      <w:r>
+        <w:t xml:space="preserve">&lt; </w:t>
+      </w:r>
+      <w:r>
+        <w:t>10% of all</w:t>
+      </w:r>
+      <w:r>
+        <w:t xml:space="preserve"> </w:t>
+      </w:r>
+      <w:r>
+        <w:t xml:space="preserve">distracted eaters </w:t>
+      </w:r>
+      <w:r>
+        <w:t>(</w:t>
+      </w:r>
+      <w:r>
+        <w:t>we can assume</w:t>
+      </w:r>
+      <w:r>
+        <w:t>)</w:t>
+      </w:r>
+      <w:r>
+        <w:t xml:space="preserve">. </w:t>
+      </w:r>
+    </w:p>
+    <w:p>
+      <w:pPr>
+        <w:pStyle w:val="ListBullet"/>
+        <w:tabs>
+          <w:tab w:val="clear" w:pos="360"/>
+          <w:tab w:val="num" w:pos="1080"/>
+        </w:tabs>
+        <w:ind w:left="1080"/>
+      </w:pPr>
+      <w:r>
+        <w:t>Therefore, we assume that</w:t>
+      </w:r>
+      <w:r>
+        <w:t xml:space="preserve"> 1 </w:t>
+      </w:r>
+      <w:r>
+        <w:t>distracted eater in the sa</w:t>
+      </w:r>
+      <w:r>
+        <w:t>mple is independent of another</w:t>
+      </w:r>
+    </w:p>
+    <w:p>
+      <w:pPr>
+        <w:pStyle w:val="ListBullet"/>
+        <w:tabs>
+          <w:tab w:val="clear" w:pos="360"/>
+          <w:tab w:val="num" w:pos="720"/>
+        </w:tabs>
+        <w:ind w:left="720"/>
+      </w:pPr>
+      <w:r>
+        <w:t>We're not given a visualization of</w:t>
+      </w:r>
+      <w:r>
+        <w:t xml:space="preserve"> </w:t>
+      </w:r>
+      <w:r>
+        <w:t xml:space="preserve">the distribution of biscuit consumption to check the sample size skew condition. </w:t>
+      </w:r>
+    </w:p>
+    <w:p>
+      <w:pPr>
+        <w:pStyle w:val="ListBullet"/>
+        <w:tabs>
+          <w:tab w:val="clear" w:pos="360"/>
+          <w:tab w:val="num" w:pos="720"/>
+        </w:tabs>
+        <w:ind w:left="720"/>
+      </w:pPr>
+      <w:r>
+        <w:t>However given the sample statistics,</w:t>
+      </w:r>
+      <w:r>
+        <w:t xml:space="preserve"> </w:t>
+      </w:r>
+      <w:r>
+        <w:t>we can kind of sketch it out.</w:t>
+      </w:r>
+    </w:p>
+    <w:p>
+      <w:pPr>
+        <w:pStyle w:val="ListBullet"/>
+        <w:numPr>
+          <w:ilvl w:val="0"/>
+          <w:numId w:val="0"/>
+        </w:numPr>
+        <w:ind w:left="720" w:firstLine="720"/>
+      </w:pPr>
+      <w:r>
+        <w:rPr>
+          <w:noProof/>
+        </w:rPr>
+        <w:lastRenderedPageBreak/>
+        <w:drawing>
+          <wp:inline distT="0" distB="0" distL="0" distR="0" wp14:anchorId="7C65F758" wp14:editId="134906EC">
+            <wp:extent cx="3905250" cy="1562100"/>
+            <wp:effectExtent l="0" t="0" r="0" b="0"/>
+            <wp:docPr id="15" name="Picture 15"/>
+            <wp:cNvGraphicFramePr>
+              <a:graphicFrameLocks xmlns:a="http://schemas.openxmlformats.org/drawingml/2006/main" noChangeAspect="1"/>
+            </wp:cNvGraphicFramePr>
+            <a:graphic xmlns:a="http://schemas.openxmlformats.org/drawingml/2006/main">
+              <a:graphicData uri="http://schemas.openxmlformats.org/drawingml/2006/picture">
+                <pic:pic xmlns:pic="http://schemas.openxmlformats.org/drawingml/2006/picture">
+                  <pic:nvPicPr>
+                    <pic:cNvPr id="1" name=""/>
+                    <pic:cNvPicPr/>
+                  </pic:nvPicPr>
+                  <pic:blipFill>
+                    <a:blip r:embed="rId18"/>
+                    <a:stretch>
+                      <a:fillRect/>
+                    </a:stretch>
+                  </pic:blipFill>
+                  <pic:spPr>
+                    <a:xfrm>
+                      <a:off x="0" y="0"/>
+                      <a:ext cx="3905250" cy="1562100"/>
+                    </a:xfrm>
+                    <a:prstGeom prst="rect">
+                      <a:avLst/>
+                    </a:prstGeom>
+                  </pic:spPr>
+                </pic:pic>
+              </a:graphicData>
+            </a:graphic>
+          </wp:inline>
+        </w:drawing>
+      </w:r>
+      <w:r>
+        <w:t xml:space="preserve"> </w:t>
+      </w:r>
+    </w:p>
+    <w:p>
+      <w:pPr>
+        <w:pStyle w:val="ListBullet"/>
+        <w:tabs>
+          <w:tab w:val="clear" w:pos="360"/>
+          <w:tab w:val="num" w:pos="720"/>
+        </w:tabs>
+        <w:ind w:left="720"/>
+      </w:pPr>
+      <w:r>
+        <w:t>S</w:t>
+      </w:r>
+      <w:r>
+        <w:t xml:space="preserve">ample mean </w:t>
+      </w:r>
+      <w:r>
+        <w:t xml:space="preserve">= </w:t>
+      </w:r>
+      <w:r>
+        <w:t xml:space="preserve">52 </w:t>
+      </w:r>
+      <w:r>
+        <w:t>+</w:t>
+      </w:r>
+      <w:r>
+        <w:t xml:space="preserve"> there's a natural boundary at 0 </w:t>
+      </w:r>
+      <w:r>
+        <w:t>(</w:t>
+      </w:r>
+      <w:r>
+        <w:t>one</w:t>
+      </w:r>
+      <w:r>
+        <w:t xml:space="preserve"> </w:t>
+      </w:r>
+      <w:r>
+        <w:t xml:space="preserve">cannot </w:t>
+      </w:r>
+      <w:r>
+        <w:t xml:space="preserve">&lt; </w:t>
+      </w:r>
+      <w:r>
+        <w:t xml:space="preserve">0 </w:t>
+      </w:r>
+      <w:r>
+        <w:t>g of biscuit)</w:t>
+      </w:r>
+      <w:r>
+        <w:t xml:space="preserve"> </w:t>
+      </w:r>
+    </w:p>
+    <w:p>
+      <w:pPr>
+        <w:pStyle w:val="ListBullet"/>
+        <w:tabs>
+          <w:tab w:val="clear" w:pos="360"/>
+          <w:tab w:val="num" w:pos="720"/>
+        </w:tabs>
+        <w:ind w:left="720"/>
+      </w:pPr>
+      <w:r>
+        <w:t>T</w:t>
+      </w:r>
+      <w:r>
+        <w:t>he 68, 95,</w:t>
+      </w:r>
+      <w:r>
+        <w:t xml:space="preserve"> </w:t>
+      </w:r>
+      <w:r>
+        <w:t xml:space="preserve">99.7 rule is not </w:t>
+      </w:r>
+      <w:r>
+        <w:t xml:space="preserve">going to apply here (&gt; 1 SD below the mean = hits </w:t>
+      </w:r>
+      <w:r>
+        <w:t>natural boundary of 0</w:t>
+      </w:r>
+      <w:r>
+        <w:t xml:space="preserve"> g)</w:t>
+      </w:r>
+    </w:p>
+    <w:p>
+      <w:pPr>
+        <w:pStyle w:val="ListBullet"/>
+        <w:tabs>
+          <w:tab w:val="clear" w:pos="360"/>
+          <w:tab w:val="num" w:pos="720"/>
+        </w:tabs>
+        <w:ind w:left="720"/>
+      </w:pPr>
+      <w:r>
+        <w:t xml:space="preserve">Therefore, the </w:t>
+      </w:r>
+      <w:r>
+        <w:t>data</w:t>
+      </w:r>
+      <w:r>
+        <w:t xml:space="preserve"> are likely right-skewed</w:t>
+      </w:r>
+    </w:p>
+    <w:p>
+      <w:pPr>
+        <w:pStyle w:val="ListBullet"/>
+      </w:pPr>
+      <w:r>
+        <w:t>The t distribution is pretty robust</w:t>
+      </w:r>
+      <w:r>
+        <w:t xml:space="preserve"> of skewness, but ideally we’d </w:t>
+      </w:r>
+      <w:r>
+        <w:t xml:space="preserve">like to see a visualization of this distribution </w:t>
+      </w:r>
+      <w:r>
+        <w:t>+</w:t>
+      </w:r>
+      <w:r>
+        <w:t xml:space="preserve"> asses</w:t>
+      </w:r>
+      <w:r>
+        <w:t xml:space="preserve"> this sample size </w:t>
+      </w:r>
+      <w:r>
+        <w:t>condition</w:t>
+      </w:r>
+      <w:r>
+        <w:t xml:space="preserve"> </w:t>
+      </w:r>
       <w:bookmarkStart w:id="0" w:name="_GoBack"/>
       <w:bookmarkEnd w:id="0"/>
+      <w:r>
+        <w:t>accordingly,</w:t>
+      </w:r>
+      <w:r>
+        <w:t xml:space="preserve"> </w:t>
+      </w:r>
+      <w:r>
+        <w:t>especially given the low sample size.</w:t>
+      </w:r>
     </w:p>
     <w:sectPr>
       <w:pgSz w:w="12240" w:h="15840"/>

</xml_diff>